<commit_message>
- User/Task Matrix - Nutzungsanforderungen
</commit_message>
<xml_diff>
--- a/01_Verstehen_und_Festlegen_des_Nutzungskontext/UserTask Matrix.docx
+++ b/01_Verstehen_und_Festlegen_des_Nutzungskontext/UserTask Matrix.docx
@@ -9,9 +9,9 @@
         <w:tblLook w:val="04A0" w:firstRow="1" w:lastRow="0" w:firstColumn="1" w:lastColumn="0" w:noHBand="0" w:noVBand="1"/>
       </w:tblPr>
       <w:tblGrid>
-        <w:gridCol w:w="4113"/>
-        <w:gridCol w:w="2429"/>
-        <w:gridCol w:w="2907"/>
+        <w:gridCol w:w="4111"/>
+        <w:gridCol w:w="3150"/>
+        <w:gridCol w:w="2188"/>
       </w:tblGrid>
       <w:tr>
         <w:trPr>
@@ -21,13 +21,13 @@
         <w:tc>
           <w:tcPr>
             <w:cnfStyle w:val="001000000000" w:firstRow="0" w:lastRow="0" w:firstColumn="1" w:lastColumn="0" w:oddVBand="0" w:evenVBand="0" w:oddHBand="0" w:evenHBand="0" w:firstRowFirstColumn="0" w:firstRowLastColumn="0" w:lastRowFirstColumn="0" w:lastRowLastColumn="0"/>
-            <w:tcW w:w="0" w:type="auto"/>
+            <w:tcW w:w="4111" w:type="dxa"/>
           </w:tcPr>
           <w:p/>
         </w:tc>
         <w:tc>
           <w:tcPr>
-            <w:tcW w:w="0" w:type="auto"/>
+            <w:tcW w:w="3150" w:type="dxa"/>
           </w:tcPr>
           <w:p>
             <w:pPr>
@@ -54,7 +54,7 @@
               <w:rPr>
                 <w:lang w:val="en-US"/>
               </w:rPr>
-              <w:t>Muster</w:t>
+              <w:t>Marquina</w:t>
             </w:r>
           </w:p>
         </w:tc>
@@ -100,22 +100,20 @@
         <w:tc>
           <w:tcPr>
             <w:cnfStyle w:val="001000000000" w:firstRow="0" w:lastRow="0" w:firstColumn="1" w:lastColumn="0" w:oddVBand="0" w:evenVBand="0" w:oddHBand="0" w:evenHBand="0" w:firstRowFirstColumn="0" w:firstRowLastColumn="0" w:lastRowFirstColumn="0" w:lastRowLastColumn="0"/>
-            <w:tcW w:w="0" w:type="auto"/>
-          </w:tcPr>
-          <w:p>
-            <w:pPr>
-              <w:rPr>
-                <w:lang w:val="en-US"/>
-              </w:rPr>
-            </w:pPr>
-            <w:proofErr w:type="spellStart"/>
+            <w:tcW w:w="4111" w:type="dxa"/>
+          </w:tcPr>
+          <w:p>
+            <w:pPr>
+              <w:rPr>
+                <w:lang w:val="en-US"/>
+              </w:rPr>
+            </w:pPr>
             <w:r>
               <w:rPr>
                 <w:lang w:val="en-US"/>
               </w:rPr>
               <w:t>Primärer</w:t>
             </w:r>
-            <w:proofErr w:type="spellEnd"/>
             <w:r>
               <w:rPr>
                 <w:lang w:val="en-US"/>
@@ -126,7 +124,7 @@
         </w:tc>
         <w:tc>
           <w:tcPr>
-            <w:tcW w:w="0" w:type="auto"/>
+            <w:tcW w:w="3150" w:type="dxa"/>
           </w:tcPr>
           <w:p>
             <w:pPr>
@@ -158,94 +156,67 @@
         <w:tc>
           <w:tcPr>
             <w:cnfStyle w:val="001000000000" w:firstRow="0" w:lastRow="0" w:firstColumn="1" w:lastColumn="0" w:oddVBand="0" w:evenVBand="0" w:oddHBand="0" w:evenHBand="0" w:firstRowFirstColumn="0" w:firstRowLastColumn="0" w:lastRowFirstColumn="0" w:lastRowLastColumn="0"/>
+            <w:tcW w:w="4111" w:type="dxa"/>
+          </w:tcPr>
+          <w:p>
+            <w:pPr>
+              <w:rPr>
+                <w:b w:val="0"/>
+                <w:lang w:val="en-US"/>
+              </w:rPr>
+            </w:pPr>
+            <w:r>
+              <w:rPr>
+                <w:b w:val="0"/>
+                <w:lang w:val="en-US"/>
+              </w:rPr>
+              <w:t>Noteneintragung</w:t>
+            </w:r>
+            <w:r>
+              <w:rPr>
+                <w:b w:val="0"/>
+                <w:lang w:val="en-US"/>
+              </w:rPr>
+              <w:t xml:space="preserve"> manuell</w:t>
+            </w:r>
+          </w:p>
+        </w:tc>
+        <w:tc>
+          <w:tcPr>
+            <w:tcW w:w="3150" w:type="dxa"/>
+          </w:tcPr>
+          <w:p>
+            <w:pPr>
+              <w:cnfStyle w:val="000000000000" w:firstRow="0" w:lastRow="0" w:firstColumn="0" w:lastColumn="0" w:oddVBand="0" w:evenVBand="0" w:oddHBand="0" w:evenHBand="0" w:firstRowFirstColumn="0" w:firstRowLastColumn="0" w:lastRowFirstColumn="0" w:lastRowLastColumn="0"/>
+              <w:rPr>
+                <w:lang w:val="en-US"/>
+              </w:rPr>
+            </w:pPr>
+            <w:r>
+              <w:rPr>
+                <w:lang w:val="en-US"/>
+              </w:rPr>
+              <w:t>2x / Jahr</w:t>
+            </w:r>
+          </w:p>
+        </w:tc>
+        <w:tc>
+          <w:tcPr>
             <w:tcW w:w="0" w:type="auto"/>
           </w:tcPr>
           <w:p>
             <w:pPr>
-              <w:rPr>
-                <w:b w:val="0"/>
-                <w:lang w:val="en-US"/>
-              </w:rPr>
-            </w:pPr>
-            <w:proofErr w:type="spellStart"/>
-            <w:r>
-              <w:rPr>
-                <w:b w:val="0"/>
-                <w:lang w:val="en-US"/>
-              </w:rPr>
-              <w:t>Noteneintragung</w:t>
-            </w:r>
-            <w:proofErr w:type="spellEnd"/>
-          </w:p>
-        </w:tc>
-        <w:tc>
-          <w:tcPr>
-            <w:tcW w:w="0" w:type="auto"/>
-          </w:tcPr>
-          <w:p>
-            <w:pPr>
               <w:cnfStyle w:val="000000000000" w:firstRow="0" w:lastRow="0" w:firstColumn="0" w:lastColumn="0" w:oddVBand="0" w:evenVBand="0" w:oddHBand="0" w:evenHBand="0" w:firstRowFirstColumn="0" w:firstRowLastColumn="0" w:lastRowFirstColumn="0" w:lastRowLastColumn="0"/>
               <w:rPr>
                 <w:lang w:val="en-US"/>
               </w:rPr>
             </w:pPr>
-            <w:proofErr w:type="spellStart"/>
-            <w:r>
-              <w:rPr>
-                <w:lang w:val="en-US"/>
-              </w:rPr>
-              <w:t>Zweimal</w:t>
-            </w:r>
-            <w:proofErr w:type="spellEnd"/>
-            <w:r>
-              <w:rPr>
-                <w:lang w:val="en-US"/>
-              </w:rPr>
-              <w:t xml:space="preserve"> </w:t>
-            </w:r>
-            <w:proofErr w:type="spellStart"/>
-            <w:r>
-              <w:rPr>
-                <w:lang w:val="en-US"/>
-              </w:rPr>
-              <w:t>im</w:t>
-            </w:r>
-            <w:proofErr w:type="spellEnd"/>
-            <w:r>
-              <w:rPr>
-                <w:lang w:val="en-US"/>
-              </w:rPr>
-              <w:t xml:space="preserve"> </w:t>
-            </w:r>
-            <w:proofErr w:type="spellStart"/>
-            <w:r>
-              <w:rPr>
-                <w:lang w:val="en-US"/>
-              </w:rPr>
-              <w:t>Jahr</w:t>
-            </w:r>
-            <w:proofErr w:type="spellEnd"/>
-          </w:p>
-        </w:tc>
-        <w:tc>
-          <w:tcPr>
-            <w:tcW w:w="0" w:type="auto"/>
-          </w:tcPr>
-          <w:p>
-            <w:pPr>
-              <w:cnfStyle w:val="000000000000" w:firstRow="0" w:lastRow="0" w:firstColumn="0" w:lastColumn="0" w:oddVBand="0" w:evenVBand="0" w:oddHBand="0" w:evenHBand="0" w:firstRowFirstColumn="0" w:firstRowLastColumn="0" w:lastRowFirstColumn="0" w:lastRowLastColumn="0"/>
-              <w:rPr>
-                <w:lang w:val="en-US"/>
-              </w:rPr>
-            </w:pPr>
-            <w:proofErr w:type="spellStart"/>
-            <w:r>
-              <w:rPr>
-                <w:lang w:val="en-US"/>
-              </w:rPr>
-              <w:t>Nie</w:t>
-            </w:r>
-            <w:proofErr w:type="spellEnd"/>
+            <w:r>
+              <w:rPr>
+                <w:lang w:val="en-US"/>
+              </w:rPr>
+              <w:t>/</w:t>
+            </w:r>
           </w:p>
         </w:tc>
       </w:tr>
@@ -257,94 +228,66 @@
         <w:tc>
           <w:tcPr>
             <w:cnfStyle w:val="001000000000" w:firstRow="0" w:lastRow="0" w:firstColumn="1" w:lastColumn="0" w:oddVBand="0" w:evenVBand="0" w:oddHBand="0" w:evenHBand="0" w:firstRowFirstColumn="0" w:firstRowLastColumn="0" w:lastRowFirstColumn="0" w:lastRowLastColumn="0"/>
+            <w:tcW w:w="4111" w:type="dxa"/>
+          </w:tcPr>
+          <w:p>
+            <w:pPr>
+              <w:rPr>
+                <w:lang w:val="en-US"/>
+              </w:rPr>
+            </w:pPr>
+            <w:r>
+              <w:rPr>
+                <w:b w:val="0"/>
+                <w:lang w:val="en-US"/>
+              </w:rPr>
+              <w:t>Noteneintragung</w:t>
+            </w:r>
+            <w:r>
+              <w:rPr>
+                <w:b w:val="0"/>
+                <w:lang w:val="en-US"/>
+              </w:rPr>
+              <w:t xml:space="preserve"> per Excelimport</w:t>
+            </w:r>
+          </w:p>
+        </w:tc>
+        <w:tc>
+          <w:tcPr>
+            <w:tcW w:w="3150" w:type="dxa"/>
+          </w:tcPr>
+          <w:p>
+            <w:pPr>
+              <w:cnfStyle w:val="000000100000" w:firstRow="0" w:lastRow="0" w:firstColumn="0" w:lastColumn="0" w:oddVBand="0" w:evenVBand="0" w:oddHBand="1" w:evenHBand="0" w:firstRowFirstColumn="0" w:firstRowLastColumn="0" w:lastRowFirstColumn="0" w:lastRowLastColumn="0"/>
+              <w:rPr>
+                <w:lang w:val="en-US"/>
+              </w:rPr>
+            </w:pPr>
+            <w:r>
+              <w:rPr>
+                <w:lang w:val="en-US"/>
+              </w:rPr>
+              <w:t>Nie</w:t>
+            </w:r>
+          </w:p>
+        </w:tc>
+        <w:tc>
+          <w:tcPr>
             <w:tcW w:w="0" w:type="auto"/>
           </w:tcPr>
           <w:p>
             <w:pPr>
-              <w:rPr>
-                <w:b w:val="0"/>
-                <w:lang w:val="en-US"/>
-              </w:rPr>
-            </w:pPr>
-            <w:proofErr w:type="spellStart"/>
-            <w:r>
-              <w:rPr>
-                <w:b w:val="0"/>
-                <w:lang w:val="en-US"/>
-              </w:rPr>
-              <w:t>Noteneinsicht</w:t>
-            </w:r>
-            <w:proofErr w:type="spellEnd"/>
-          </w:p>
-        </w:tc>
-        <w:tc>
-          <w:tcPr>
-            <w:tcW w:w="0" w:type="auto"/>
-          </w:tcPr>
-          <w:p>
-            <w:pPr>
               <w:cnfStyle w:val="000000100000" w:firstRow="0" w:lastRow="0" w:firstColumn="0" w:lastColumn="0" w:oddVBand="0" w:evenVBand="0" w:oddHBand="1" w:evenHBand="0" w:firstRowFirstColumn="0" w:firstRowLastColumn="0" w:lastRowFirstColumn="0" w:lastRowLastColumn="0"/>
               <w:rPr>
                 <w:lang w:val="en-US"/>
               </w:rPr>
             </w:pPr>
-            <w:proofErr w:type="spellStart"/>
-            <w:r>
-              <w:rPr>
-                <w:lang w:val="en-US"/>
-              </w:rPr>
-              <w:t>Nie</w:t>
-            </w:r>
-            <w:proofErr w:type="spellEnd"/>
-          </w:p>
-        </w:tc>
-        <w:tc>
-          <w:tcPr>
-            <w:tcW w:w="0" w:type="auto"/>
-          </w:tcPr>
-          <w:p>
-            <w:pPr>
-              <w:cnfStyle w:val="000000100000" w:firstRow="0" w:lastRow="0" w:firstColumn="0" w:lastColumn="0" w:oddVBand="0" w:evenVBand="0" w:oddHBand="1" w:evenHBand="0" w:firstRowFirstColumn="0" w:firstRowLastColumn="0" w:lastRowFirstColumn="0" w:lastRowLastColumn="0"/>
-              <w:rPr>
-                <w:lang w:val="en-US"/>
-              </w:rPr>
-            </w:pPr>
-            <w:proofErr w:type="spellStart"/>
-            <w:r>
-              <w:rPr>
-                <w:lang w:val="en-US"/>
-              </w:rPr>
-              <w:t>Zweimal</w:t>
-            </w:r>
-            <w:proofErr w:type="spellEnd"/>
-            <w:r>
-              <w:rPr>
-                <w:lang w:val="en-US"/>
-              </w:rPr>
-              <w:t xml:space="preserve"> </w:t>
-            </w:r>
-            <w:proofErr w:type="spellStart"/>
-            <w:r>
-              <w:rPr>
-                <w:lang w:val="en-US"/>
-              </w:rPr>
-              <w:t>im</w:t>
-            </w:r>
-            <w:proofErr w:type="spellEnd"/>
-            <w:r>
-              <w:rPr>
-                <w:lang w:val="en-US"/>
-              </w:rPr>
-              <w:t xml:space="preserve"> </w:t>
-            </w:r>
-            <w:proofErr w:type="spellStart"/>
-            <w:r>
-              <w:rPr>
-                <w:lang w:val="en-US"/>
-              </w:rPr>
-              <w:t>Jahr</w:t>
-            </w:r>
-            <w:proofErr w:type="spellEnd"/>
+            <w:r>
+              <w:rPr>
+                <w:lang w:val="en-US"/>
+              </w:rPr>
+              <w:t>/</w:t>
+            </w:r>
           </w:p>
         </w:tc>
       </w:tr>
@@ -355,94 +298,74 @@
         <w:tc>
           <w:tcPr>
             <w:cnfStyle w:val="001000000000" w:firstRow="0" w:lastRow="0" w:firstColumn="1" w:lastColumn="0" w:oddVBand="0" w:evenVBand="0" w:oddHBand="0" w:evenHBand="0" w:firstRowFirstColumn="0" w:firstRowLastColumn="0" w:lastRowFirstColumn="0" w:lastRowLastColumn="0"/>
+            <w:tcW w:w="4111" w:type="dxa"/>
+          </w:tcPr>
+          <w:p>
+            <w:pPr>
+              <w:rPr>
+                <w:lang w:val="en-US"/>
+              </w:rPr>
+            </w:pPr>
+            <w:r>
+              <w:rPr>
+                <w:b w:val="0"/>
+                <w:lang w:val="en-US"/>
+              </w:rPr>
+              <w:t xml:space="preserve">Zugelassene </w:t>
+            </w:r>
+            <w:r>
+              <w:rPr>
+                <w:b w:val="0"/>
+                <w:lang w:val="en-US"/>
+              </w:rPr>
+              <w:t>Praktikantenstellen einsehen</w:t>
+            </w:r>
+          </w:p>
+        </w:tc>
+        <w:tc>
+          <w:tcPr>
+            <w:tcW w:w="3150" w:type="dxa"/>
+          </w:tcPr>
+          <w:p>
+            <w:pPr>
+              <w:cnfStyle w:val="000000000000" w:firstRow="0" w:lastRow="0" w:firstColumn="0" w:lastColumn="0" w:oddVBand="0" w:evenVBand="0" w:oddHBand="0" w:evenHBand="0" w:firstRowFirstColumn="0" w:firstRowLastColumn="0" w:lastRowFirstColumn="0" w:lastRowLastColumn="0"/>
+              <w:rPr>
+                <w:lang w:val="en-US"/>
+              </w:rPr>
+            </w:pPr>
+            <w:r>
+              <w:rPr>
+                <w:lang w:val="en-US"/>
+              </w:rPr>
+              <w:t>Nie</w:t>
+            </w:r>
+          </w:p>
+        </w:tc>
+        <w:tc>
+          <w:tcPr>
             <w:tcW w:w="0" w:type="auto"/>
           </w:tcPr>
           <w:p>
             <w:pPr>
-              <w:rPr>
-                <w:b w:val="0"/>
-                <w:lang w:val="en-US"/>
-              </w:rPr>
-            </w:pPr>
-            <w:proofErr w:type="spellStart"/>
-            <w:r>
-              <w:rPr>
-                <w:b w:val="0"/>
-                <w:lang w:val="en-US"/>
-              </w:rPr>
-              <w:t>Prüfungsanmeldung</w:t>
-            </w:r>
-            <w:proofErr w:type="spellEnd"/>
-          </w:p>
-        </w:tc>
-        <w:tc>
-          <w:tcPr>
-            <w:tcW w:w="0" w:type="auto"/>
-          </w:tcPr>
-          <w:p>
-            <w:pPr>
               <w:cnfStyle w:val="000000000000" w:firstRow="0" w:lastRow="0" w:firstColumn="0" w:lastColumn="0" w:oddVBand="0" w:evenVBand="0" w:oddHBand="0" w:evenHBand="0" w:firstRowFirstColumn="0" w:firstRowLastColumn="0" w:lastRowFirstColumn="0" w:lastRowLastColumn="0"/>
               <w:rPr>
                 <w:lang w:val="en-US"/>
               </w:rPr>
             </w:pPr>
-            <w:proofErr w:type="spellStart"/>
-            <w:r>
-              <w:rPr>
-                <w:lang w:val="en-US"/>
-              </w:rPr>
-              <w:t>Nie</w:t>
-            </w:r>
-            <w:proofErr w:type="spellEnd"/>
-          </w:p>
-        </w:tc>
-        <w:tc>
-          <w:tcPr>
-            <w:tcW w:w="0" w:type="auto"/>
-          </w:tcPr>
-          <w:p>
-            <w:pPr>
-              <w:cnfStyle w:val="000000000000" w:firstRow="0" w:lastRow="0" w:firstColumn="0" w:lastColumn="0" w:oddVBand="0" w:evenVBand="0" w:oddHBand="0" w:evenHBand="0" w:firstRowFirstColumn="0" w:firstRowLastColumn="0" w:lastRowFirstColumn="0" w:lastRowLastColumn="0"/>
-              <w:rPr>
-                <w:lang w:val="en-US"/>
-              </w:rPr>
-            </w:pPr>
-            <w:proofErr w:type="spellStart"/>
-            <w:r>
-              <w:rPr>
-                <w:lang w:val="en-US"/>
-              </w:rPr>
-              <w:t>Zweimal</w:t>
-            </w:r>
-            <w:proofErr w:type="spellEnd"/>
-            <w:r>
-              <w:rPr>
-                <w:lang w:val="en-US"/>
-              </w:rPr>
-              <w:t xml:space="preserve"> </w:t>
-            </w:r>
-            <w:proofErr w:type="spellStart"/>
-            <w:r>
-              <w:rPr>
-                <w:lang w:val="en-US"/>
-              </w:rPr>
-              <w:t>im</w:t>
-            </w:r>
-            <w:proofErr w:type="spellEnd"/>
-            <w:r>
-              <w:rPr>
-                <w:lang w:val="en-US"/>
-              </w:rPr>
-              <w:t xml:space="preserve"> </w:t>
-            </w:r>
-            <w:proofErr w:type="spellStart"/>
-            <w:r>
-              <w:rPr>
-                <w:lang w:val="en-US"/>
-              </w:rPr>
-              <w:t>Jahr</w:t>
-            </w:r>
-            <w:proofErr w:type="spellEnd"/>
+            <w:r>
+              <w:rPr>
+                <w:lang w:val="en-US"/>
+              </w:rPr>
+              <w:t>0-</w:t>
+            </w:r>
+            <w:bookmarkStart w:id="0" w:name="_GoBack"/>
+            <w:bookmarkEnd w:id="0"/>
+            <w:r>
+              <w:rPr>
+                <w:lang w:val="en-US"/>
+              </w:rPr>
+              <w:t>1x / Studium</w:t>
+            </w:r>
           </w:p>
         </w:tc>
       </w:tr>
@@ -454,169 +377,150 @@
         <w:tc>
           <w:tcPr>
             <w:cnfStyle w:val="001000000000" w:firstRow="0" w:lastRow="0" w:firstColumn="1" w:lastColumn="0" w:oddVBand="0" w:evenVBand="0" w:oddHBand="0" w:evenHBand="0" w:firstRowFirstColumn="0" w:firstRowLastColumn="0" w:lastRowFirstColumn="0" w:lastRowLastColumn="0"/>
+            <w:tcW w:w="4111" w:type="dxa"/>
+          </w:tcPr>
+          <w:p>
+            <w:pPr>
+              <w:rPr>
+                <w:b w:val="0"/>
+                <w:lang w:val="en-US"/>
+              </w:rPr>
+            </w:pPr>
+            <w:r>
+              <w:rPr>
+                <w:b w:val="0"/>
+                <w:lang w:val="en-US"/>
+              </w:rPr>
+              <w:t>Hilfefunktion</w:t>
+            </w:r>
+          </w:p>
+        </w:tc>
+        <w:tc>
+          <w:tcPr>
+            <w:tcW w:w="3150" w:type="dxa"/>
+          </w:tcPr>
+          <w:p>
+            <w:pPr>
+              <w:cnfStyle w:val="000000100000" w:firstRow="0" w:lastRow="0" w:firstColumn="0" w:lastColumn="0" w:oddVBand="0" w:evenVBand="0" w:oddHBand="1" w:evenHBand="0" w:firstRowFirstColumn="0" w:firstRowLastColumn="0" w:lastRowFirstColumn="0" w:lastRowLastColumn="0"/>
+              <w:rPr>
+                <w:lang w:val="en-US"/>
+              </w:rPr>
+            </w:pPr>
+            <w:r>
+              <w:rPr>
+                <w:lang w:val="en-US"/>
+              </w:rPr>
+              <w:t>Nie</w:t>
+            </w:r>
+          </w:p>
+        </w:tc>
+        <w:tc>
+          <w:tcPr>
             <w:tcW w:w="0" w:type="auto"/>
           </w:tcPr>
           <w:p>
             <w:pPr>
-              <w:rPr>
-                <w:lang w:val="en-US"/>
-              </w:rPr>
-            </w:pPr>
-            <w:proofErr w:type="spellStart"/>
-            <w:r>
-              <w:rPr>
-                <w:b w:val="0"/>
-                <w:lang w:val="en-US"/>
-              </w:rPr>
-              <w:t>Praktikantenstellen</w:t>
-            </w:r>
-            <w:proofErr w:type="spellEnd"/>
-            <w:r>
-              <w:rPr>
-                <w:b w:val="0"/>
-                <w:lang w:val="en-US"/>
-              </w:rPr>
-              <w:t xml:space="preserve"> </w:t>
-            </w:r>
-            <w:proofErr w:type="spellStart"/>
-            <w:r>
-              <w:rPr>
-                <w:b w:val="0"/>
-                <w:lang w:val="en-US"/>
-              </w:rPr>
-              <w:t>einsehen</w:t>
-            </w:r>
-            <w:proofErr w:type="spellEnd"/>
-          </w:p>
-        </w:tc>
-        <w:tc>
-          <w:tcPr>
-            <w:tcW w:w="0" w:type="auto"/>
-          </w:tcPr>
-          <w:p>
-            <w:pPr>
               <w:cnfStyle w:val="000000100000" w:firstRow="0" w:lastRow="0" w:firstColumn="0" w:lastColumn="0" w:oddVBand="0" w:evenVBand="0" w:oddHBand="1" w:evenHBand="0" w:firstRowFirstColumn="0" w:firstRowLastColumn="0" w:lastRowFirstColumn="0" w:lastRowLastColumn="0"/>
               <w:rPr>
                 <w:lang w:val="en-US"/>
               </w:rPr>
             </w:pPr>
-            <w:proofErr w:type="spellStart"/>
             <w:r>
               <w:rPr>
                 <w:lang w:val="en-US"/>
               </w:rPr>
               <w:t>Nie</w:t>
             </w:r>
-            <w:proofErr w:type="spellEnd"/>
-          </w:p>
-        </w:tc>
-        <w:tc>
-          <w:tcPr>
-            <w:tcW w:w="0" w:type="auto"/>
-          </w:tcPr>
-          <w:p>
-            <w:pPr>
-              <w:cnfStyle w:val="000000100000" w:firstRow="0" w:lastRow="0" w:firstColumn="0" w:lastColumn="0" w:oddVBand="0" w:evenVBand="0" w:oddHBand="1" w:evenHBand="0" w:firstRowFirstColumn="0" w:firstRowLastColumn="0" w:lastRowFirstColumn="0" w:lastRowLastColumn="0"/>
-              <w:rPr>
-                <w:lang w:val="en-US"/>
-              </w:rPr>
-            </w:pPr>
-            <w:proofErr w:type="spellStart"/>
-            <w:r>
-              <w:rPr>
-                <w:lang w:val="en-US"/>
-              </w:rPr>
-              <w:t>Einmal</w:t>
-            </w:r>
-            <w:proofErr w:type="spellEnd"/>
-            <w:r>
-              <w:rPr>
-                <w:lang w:val="en-US"/>
-              </w:rPr>
-              <w:t xml:space="preserve"> </w:t>
-            </w:r>
-            <w:proofErr w:type="spellStart"/>
-            <w:r>
-              <w:rPr>
-                <w:lang w:val="en-US"/>
-              </w:rPr>
-              <w:t>im</w:t>
-            </w:r>
-            <w:proofErr w:type="spellEnd"/>
-            <w:r>
-              <w:rPr>
-                <w:lang w:val="en-US"/>
-              </w:rPr>
-              <w:t xml:space="preserve"> </w:t>
-            </w:r>
-            <w:proofErr w:type="spellStart"/>
-            <w:r>
-              <w:rPr>
-                <w:lang w:val="en-US"/>
-              </w:rPr>
-              <w:t>Studium</w:t>
-            </w:r>
-            <w:proofErr w:type="spellEnd"/>
           </w:p>
         </w:tc>
       </w:tr>
       <w:tr>
         <w:trPr>
-          <w:trHeight w:val="426"/>
+          <w:trHeight w:val="451"/>
         </w:trPr>
         <w:tc>
           <w:tcPr>
             <w:cnfStyle w:val="001000000000" w:firstRow="0" w:lastRow="0" w:firstColumn="1" w:lastColumn="0" w:oddVBand="0" w:evenVBand="0" w:oddHBand="0" w:evenHBand="0" w:firstRowFirstColumn="0" w:firstRowLastColumn="0" w:lastRowFirstColumn="0" w:lastRowLastColumn="0"/>
+            <w:tcW w:w="4111" w:type="dxa"/>
+          </w:tcPr>
+          <w:p>
+            <w:pPr>
+              <w:rPr>
+                <w:lang w:val="en-US"/>
+              </w:rPr>
+            </w:pPr>
+          </w:p>
+        </w:tc>
+        <w:tc>
+          <w:tcPr>
+            <w:tcW w:w="3150" w:type="dxa"/>
+          </w:tcPr>
+          <w:p>
+            <w:pPr>
+              <w:cnfStyle w:val="000000000000" w:firstRow="0" w:lastRow="0" w:firstColumn="0" w:lastColumn="0" w:oddVBand="0" w:evenVBand="0" w:oddHBand="0" w:evenHBand="0" w:firstRowFirstColumn="0" w:firstRowLastColumn="0" w:lastRowFirstColumn="0" w:lastRowLastColumn="0"/>
+              <w:rPr>
+                <w:lang w:val="en-US"/>
+              </w:rPr>
+            </w:pPr>
+          </w:p>
+        </w:tc>
+        <w:tc>
+          <w:tcPr>
             <w:tcW w:w="0" w:type="auto"/>
           </w:tcPr>
           <w:p>
             <w:pPr>
-              <w:rPr>
-                <w:b w:val="0"/>
-                <w:lang w:val="en-US"/>
-              </w:rPr>
-            </w:pPr>
-            <w:proofErr w:type="spellStart"/>
-            <w:r>
-              <w:rPr>
-                <w:b w:val="0"/>
-                <w:lang w:val="en-US"/>
-              </w:rPr>
-              <w:t>Persönliche</w:t>
-            </w:r>
-            <w:proofErr w:type="spellEnd"/>
-            <w:r>
-              <w:rPr>
-                <w:b w:val="0"/>
-                <w:lang w:val="en-US"/>
-              </w:rPr>
-              <w:t xml:space="preserve"> </w:t>
-            </w:r>
-            <w:proofErr w:type="spellStart"/>
-            <w:r>
-              <w:rPr>
-                <w:b w:val="0"/>
-                <w:lang w:val="en-US"/>
-              </w:rPr>
-              <w:t>Daten</w:t>
-            </w:r>
-            <w:proofErr w:type="spellEnd"/>
-            <w:r>
-              <w:rPr>
-                <w:b w:val="0"/>
-                <w:lang w:val="en-US"/>
-              </w:rPr>
-              <w:t xml:space="preserve"> </w:t>
-            </w:r>
-            <w:proofErr w:type="spellStart"/>
-            <w:r>
-              <w:rPr>
-                <w:b w:val="0"/>
-                <w:lang w:val="en-US"/>
-              </w:rPr>
-              <w:t>ändern</w:t>
-            </w:r>
-            <w:proofErr w:type="spellEnd"/>
+              <w:cnfStyle w:val="000000000000" w:firstRow="0" w:lastRow="0" w:firstColumn="0" w:lastColumn="0" w:oddVBand="0" w:evenVBand="0" w:oddHBand="0" w:evenHBand="0" w:firstRowFirstColumn="0" w:firstRowLastColumn="0" w:lastRowFirstColumn="0" w:lastRowLastColumn="0"/>
+              <w:rPr>
+                <w:lang w:val="en-US"/>
+              </w:rPr>
+            </w:pPr>
+          </w:p>
+        </w:tc>
+      </w:tr>
+      <w:tr>
+        <w:trPr>
+          <w:cnfStyle w:val="000000100000" w:firstRow="0" w:lastRow="0" w:firstColumn="0" w:lastColumn="0" w:oddVBand="0" w:evenVBand="0" w:oddHBand="1" w:evenHBand="0" w:firstRowFirstColumn="0" w:firstRowLastColumn="0" w:lastRowFirstColumn="0" w:lastRowLastColumn="0"/>
+          <w:trHeight w:val="451"/>
+        </w:trPr>
+        <w:tc>
+          <w:tcPr>
+            <w:cnfStyle w:val="001000000000" w:firstRow="0" w:lastRow="0" w:firstColumn="1" w:lastColumn="0" w:oddVBand="0" w:evenVBand="0" w:oddHBand="0" w:evenHBand="0" w:firstRowFirstColumn="0" w:firstRowLastColumn="0" w:lastRowFirstColumn="0" w:lastRowLastColumn="0"/>
+            <w:tcW w:w="4111" w:type="dxa"/>
+          </w:tcPr>
+          <w:p>
+            <w:pPr>
+              <w:rPr>
+                <w:b w:val="0"/>
+                <w:lang w:val="en-US"/>
+              </w:rPr>
+            </w:pPr>
+            <w:r>
+              <w:rPr>
+                <w:b w:val="0"/>
+                <w:lang w:val="en-US"/>
+              </w:rPr>
+              <w:t>Noteneinsicht</w:t>
+            </w:r>
+          </w:p>
+        </w:tc>
+        <w:tc>
+          <w:tcPr>
+            <w:tcW w:w="3150" w:type="dxa"/>
+          </w:tcPr>
+          <w:p>
+            <w:pPr>
+              <w:cnfStyle w:val="000000100000" w:firstRow="0" w:lastRow="0" w:firstColumn="0" w:lastColumn="0" w:oddVBand="0" w:evenVBand="0" w:oddHBand="1" w:evenHBand="0" w:firstRowFirstColumn="0" w:firstRowLastColumn="0" w:lastRowFirstColumn="0" w:lastRowLastColumn="0"/>
+              <w:rPr>
+                <w:lang w:val="en-US"/>
+              </w:rPr>
+            </w:pPr>
+            <w:r>
+              <w:rPr>
+                <w:lang w:val="en-US"/>
+              </w:rPr>
+              <w:t>/</w:t>
+            </w:r>
           </w:p>
         </w:tc>
         <w:tc>
@@ -625,11 +529,62 @@
           </w:tcPr>
           <w:p>
             <w:pPr>
+              <w:cnfStyle w:val="000000100000" w:firstRow="0" w:lastRow="0" w:firstColumn="0" w:lastColumn="0" w:oddVBand="0" w:evenVBand="0" w:oddHBand="1" w:evenHBand="0" w:firstRowFirstColumn="0" w:firstRowLastColumn="0" w:lastRowFirstColumn="0" w:lastRowLastColumn="0"/>
+              <w:rPr>
+                <w:lang w:val="en-US"/>
+              </w:rPr>
+            </w:pPr>
+            <w:r>
+              <w:rPr>
+                <w:lang w:val="en-US"/>
+              </w:rPr>
+              <w:t>1x / Semester</w:t>
+            </w:r>
+          </w:p>
+        </w:tc>
+      </w:tr>
+      <w:tr>
+        <w:trPr>
+          <w:trHeight w:val="451"/>
+        </w:trPr>
+        <w:tc>
+          <w:tcPr>
+            <w:cnfStyle w:val="001000000000" w:firstRow="0" w:lastRow="0" w:firstColumn="1" w:lastColumn="0" w:oddVBand="0" w:evenVBand="0" w:oddHBand="0" w:evenHBand="0" w:firstRowFirstColumn="0" w:firstRowLastColumn="0" w:lastRowFirstColumn="0" w:lastRowLastColumn="0"/>
+            <w:tcW w:w="4111" w:type="dxa"/>
+          </w:tcPr>
+          <w:p>
+            <w:pPr>
+              <w:rPr>
+                <w:b w:val="0"/>
+                <w:lang w:val="en-US"/>
+              </w:rPr>
+            </w:pPr>
+            <w:r>
+              <w:rPr>
+                <w:b w:val="0"/>
+                <w:lang w:val="en-US"/>
+              </w:rPr>
+              <w:t>Prüfungsanmeldung</w:t>
+            </w:r>
+          </w:p>
+        </w:tc>
+        <w:tc>
+          <w:tcPr>
+            <w:tcW w:w="3150" w:type="dxa"/>
+          </w:tcPr>
+          <w:p>
+            <w:pPr>
               <w:cnfStyle w:val="000000000000" w:firstRow="0" w:lastRow="0" w:firstColumn="0" w:lastColumn="0" w:oddVBand="0" w:evenVBand="0" w:oddHBand="0" w:evenHBand="0" w:firstRowFirstColumn="0" w:firstRowLastColumn="0" w:lastRowFirstColumn="0" w:lastRowLastColumn="0"/>
               <w:rPr>
                 <w:lang w:val="en-US"/>
               </w:rPr>
             </w:pPr>
+            <w:r>
+              <w:rPr>
+                <w:lang w:val="en-US"/>
+              </w:rPr>
+              <w:t>/</w:t>
+            </w:r>
           </w:p>
         </w:tc>
         <w:tc>
@@ -643,6 +598,24 @@
                 <w:lang w:val="en-US"/>
               </w:rPr>
             </w:pPr>
+            <w:r>
+              <w:rPr>
+                <w:lang w:val="en-US"/>
+              </w:rPr>
+              <w:t>1</w:t>
+            </w:r>
+            <w:r>
+              <w:rPr>
+                <w:lang w:val="en-US"/>
+              </w:rPr>
+              <w:t>-2</w:t>
+            </w:r>
+            <w:r>
+              <w:rPr>
+                <w:lang w:val="en-US"/>
+              </w:rPr>
+              <w:t>x / Semester</w:t>
+            </w:r>
           </w:p>
         </w:tc>
       </w:tr>
@@ -654,93 +627,59 @@
         <w:tc>
           <w:tcPr>
             <w:cnfStyle w:val="001000000000" w:firstRow="0" w:lastRow="0" w:firstColumn="1" w:lastColumn="0" w:oddVBand="0" w:evenVBand="0" w:oddHBand="0" w:evenHBand="0" w:firstRowFirstColumn="0" w:firstRowLastColumn="0" w:lastRowFirstColumn="0" w:lastRowLastColumn="0"/>
+            <w:tcW w:w="4111" w:type="dxa"/>
+          </w:tcPr>
+          <w:p>
+            <w:pPr>
+              <w:rPr>
+                <w:b w:val="0"/>
+                <w:lang w:val="en-US"/>
+              </w:rPr>
+            </w:pPr>
+            <w:r>
+              <w:rPr>
+                <w:b w:val="0"/>
+                <w:lang w:val="en-US"/>
+              </w:rPr>
+              <w:t>Persönliche Daten ändern</w:t>
+            </w:r>
+          </w:p>
+        </w:tc>
+        <w:tc>
+          <w:tcPr>
+            <w:tcW w:w="3150" w:type="dxa"/>
+          </w:tcPr>
+          <w:p>
+            <w:pPr>
+              <w:cnfStyle w:val="000000100000" w:firstRow="0" w:lastRow="0" w:firstColumn="0" w:lastColumn="0" w:oddVBand="0" w:evenVBand="0" w:oddHBand="1" w:evenHBand="0" w:firstRowFirstColumn="0" w:firstRowLastColumn="0" w:lastRowFirstColumn="0" w:lastRowLastColumn="0"/>
+              <w:rPr>
+                <w:lang w:val="en-US"/>
+              </w:rPr>
+            </w:pPr>
+            <w:r>
+              <w:rPr>
+                <w:lang w:val="en-US"/>
+              </w:rPr>
+              <w:t>/</w:t>
+            </w:r>
+          </w:p>
+        </w:tc>
+        <w:tc>
+          <w:tcPr>
             <w:tcW w:w="0" w:type="auto"/>
           </w:tcPr>
           <w:p>
             <w:pPr>
-              <w:rPr>
-                <w:b w:val="0"/>
-                <w:lang w:val="en-US"/>
-              </w:rPr>
-            </w:pPr>
-            <w:proofErr w:type="spellStart"/>
-            <w:r>
-              <w:rPr>
-                <w:b w:val="0"/>
-                <w:lang w:val="en-US"/>
-              </w:rPr>
-              <w:t>Rückmeldestatus</w:t>
-            </w:r>
-            <w:proofErr w:type="spellEnd"/>
-            <w:r>
-              <w:rPr>
-                <w:b w:val="0"/>
-                <w:lang w:val="en-US"/>
-              </w:rPr>
-              <w:t xml:space="preserve"> </w:t>
-            </w:r>
-            <w:proofErr w:type="spellStart"/>
-            <w:r>
-              <w:rPr>
-                <w:b w:val="0"/>
-                <w:lang w:val="en-US"/>
-              </w:rPr>
-              <w:t>einsehen</w:t>
-            </w:r>
-            <w:proofErr w:type="spellEnd"/>
-          </w:p>
-        </w:tc>
-        <w:tc>
-          <w:tcPr>
-            <w:tcW w:w="0" w:type="auto"/>
-          </w:tcPr>
-          <w:p>
-            <w:pPr>
               <w:cnfStyle w:val="000000100000" w:firstRow="0" w:lastRow="0" w:firstColumn="0" w:lastColumn="0" w:oddVBand="0" w:evenVBand="0" w:oddHBand="1" w:evenHBand="0" w:firstRowFirstColumn="0" w:firstRowLastColumn="0" w:lastRowFirstColumn="0" w:lastRowLastColumn="0"/>
               <w:rPr>
                 <w:lang w:val="en-US"/>
               </w:rPr>
             </w:pPr>
-          </w:p>
-        </w:tc>
-        <w:tc>
-          <w:tcPr>
-            <w:tcW w:w="0" w:type="auto"/>
-          </w:tcPr>
-          <w:p>
-            <w:pPr>
-              <w:cnfStyle w:val="000000100000" w:firstRow="0" w:lastRow="0" w:firstColumn="0" w:lastColumn="0" w:oddVBand="0" w:evenVBand="0" w:oddHBand="1" w:evenHBand="0" w:firstRowFirstColumn="0" w:firstRowLastColumn="0" w:lastRowFirstColumn="0" w:lastRowLastColumn="0"/>
-              <w:rPr>
-                <w:lang w:val="en-US"/>
-              </w:rPr>
-            </w:pPr>
-            <w:proofErr w:type="spellStart"/>
-            <w:r>
-              <w:rPr>
-                <w:lang w:val="en-US"/>
-              </w:rPr>
-              <w:t>Einmal</w:t>
-            </w:r>
-            <w:proofErr w:type="spellEnd"/>
-            <w:r>
-              <w:rPr>
-                <w:lang w:val="en-US"/>
-              </w:rPr>
-              <w:t xml:space="preserve"> </w:t>
-            </w:r>
-            <w:proofErr w:type="spellStart"/>
-            <w:r>
-              <w:rPr>
-                <w:lang w:val="en-US"/>
-              </w:rPr>
-              <w:t>im</w:t>
-            </w:r>
-            <w:proofErr w:type="spellEnd"/>
-            <w:r>
-              <w:rPr>
-                <w:lang w:val="en-US"/>
-              </w:rPr>
-              <w:t xml:space="preserve"> Semester</w:t>
+            <w:r>
+              <w:rPr>
+                <w:lang w:val="en-US"/>
+              </w:rPr>
+              <w:t>1-2x im Studium</w:t>
             </w:r>
           </w:p>
         </w:tc>
@@ -752,41 +691,60 @@
         <w:tc>
           <w:tcPr>
             <w:cnfStyle w:val="001000000000" w:firstRow="0" w:lastRow="0" w:firstColumn="1" w:lastColumn="0" w:oddVBand="0" w:evenVBand="0" w:oddHBand="0" w:evenHBand="0" w:firstRowFirstColumn="0" w:firstRowLastColumn="0" w:lastRowFirstColumn="0" w:lastRowLastColumn="0"/>
+            <w:tcW w:w="4111" w:type="dxa"/>
+          </w:tcPr>
+          <w:p>
+            <w:pPr>
+              <w:rPr>
+                <w:b w:val="0"/>
+                <w:lang w:val="en-US"/>
+              </w:rPr>
+            </w:pPr>
+            <w:r>
+              <w:rPr>
+                <w:b w:val="0"/>
+                <w:lang w:val="en-US"/>
+              </w:rPr>
+              <w:t>Rückmeldestatus einsehen</w:t>
+            </w:r>
+          </w:p>
+        </w:tc>
+        <w:tc>
+          <w:tcPr>
+            <w:tcW w:w="3150" w:type="dxa"/>
+          </w:tcPr>
+          <w:p>
+            <w:pPr>
+              <w:cnfStyle w:val="000000000000" w:firstRow="0" w:lastRow="0" w:firstColumn="0" w:lastColumn="0" w:oddVBand="0" w:evenVBand="0" w:oddHBand="0" w:evenHBand="0" w:firstRowFirstColumn="0" w:firstRowLastColumn="0" w:lastRowFirstColumn="0" w:lastRowLastColumn="0"/>
+              <w:rPr>
+                <w:lang w:val="en-US"/>
+              </w:rPr>
+            </w:pPr>
+            <w:r>
+              <w:rPr>
+                <w:lang w:val="en-US"/>
+              </w:rPr>
+              <w:t>/</w:t>
+            </w:r>
+          </w:p>
+        </w:tc>
+        <w:tc>
+          <w:tcPr>
             <w:tcW w:w="0" w:type="auto"/>
           </w:tcPr>
           <w:p>
             <w:pPr>
-              <w:rPr>
-                <w:b w:val="0"/>
-                <w:lang w:val="en-US"/>
-              </w:rPr>
-            </w:pPr>
-          </w:p>
-        </w:tc>
-        <w:tc>
-          <w:tcPr>
-            <w:tcW w:w="0" w:type="auto"/>
-          </w:tcPr>
-          <w:p>
-            <w:pPr>
               <w:cnfStyle w:val="000000000000" w:firstRow="0" w:lastRow="0" w:firstColumn="0" w:lastColumn="0" w:oddVBand="0" w:evenVBand="0" w:oddHBand="0" w:evenHBand="0" w:firstRowFirstColumn="0" w:firstRowLastColumn="0" w:lastRowFirstColumn="0" w:lastRowLastColumn="0"/>
               <w:rPr>
                 <w:lang w:val="en-US"/>
               </w:rPr>
             </w:pPr>
-          </w:p>
-        </w:tc>
-        <w:tc>
-          <w:tcPr>
-            <w:tcW w:w="0" w:type="auto"/>
-          </w:tcPr>
-          <w:p>
-            <w:pPr>
-              <w:cnfStyle w:val="000000000000" w:firstRow="0" w:lastRow="0" w:firstColumn="0" w:lastColumn="0" w:oddVBand="0" w:evenVBand="0" w:oddHBand="0" w:evenHBand="0" w:firstRowFirstColumn="0" w:firstRowLastColumn="0" w:lastRowFirstColumn="0" w:lastRowLastColumn="0"/>
-              <w:rPr>
-                <w:lang w:val="en-US"/>
-              </w:rPr>
-            </w:pPr>
+            <w:r>
+              <w:rPr>
+                <w:lang w:val="en-US"/>
+              </w:rPr>
+              <w:t>1x / Semester</w:t>
+            </w:r>
           </w:p>
         </w:tc>
       </w:tr>
@@ -798,15 +756,105 @@
         <w:tc>
           <w:tcPr>
             <w:cnfStyle w:val="001000000000" w:firstRow="0" w:lastRow="0" w:firstColumn="1" w:lastColumn="0" w:oddVBand="0" w:evenVBand="0" w:oddHBand="0" w:evenHBand="0" w:firstRowFirstColumn="0" w:firstRowLastColumn="0" w:lastRowFirstColumn="0" w:lastRowLastColumn="0"/>
+            <w:tcW w:w="4111" w:type="dxa"/>
+          </w:tcPr>
+          <w:p>
+            <w:pPr>
+              <w:rPr>
+                <w:b w:val="0"/>
+                <w:lang w:val="en-US"/>
+              </w:rPr>
+            </w:pPr>
+            <w:r>
+              <w:rPr>
+                <w:b w:val="0"/>
+                <w:lang w:val="en-US"/>
+              </w:rPr>
+              <w:t>Rückmeldevorlage kopieren</w:t>
+            </w:r>
+          </w:p>
+        </w:tc>
+        <w:tc>
+          <w:tcPr>
+            <w:tcW w:w="3150" w:type="dxa"/>
+          </w:tcPr>
+          <w:p>
+            <w:pPr>
+              <w:cnfStyle w:val="000000100000" w:firstRow="0" w:lastRow="0" w:firstColumn="0" w:lastColumn="0" w:oddVBand="0" w:evenVBand="0" w:oddHBand="1" w:evenHBand="0" w:firstRowFirstColumn="0" w:firstRowLastColumn="0" w:lastRowFirstColumn="0" w:lastRowLastColumn="0"/>
+              <w:rPr>
+                <w:lang w:val="en-US"/>
+              </w:rPr>
+            </w:pPr>
+            <w:r>
+              <w:rPr>
+                <w:lang w:val="en-US"/>
+              </w:rPr>
+              <w:t>/</w:t>
+            </w:r>
+          </w:p>
+        </w:tc>
+        <w:tc>
+          <w:tcPr>
             <w:tcW w:w="0" w:type="auto"/>
           </w:tcPr>
           <w:p>
             <w:pPr>
-              <w:rPr>
-                <w:b w:val="0"/>
-                <w:lang w:val="en-US"/>
-              </w:rPr>
-            </w:pPr>
+              <w:cnfStyle w:val="000000100000" w:firstRow="0" w:lastRow="0" w:firstColumn="0" w:lastColumn="0" w:oddVBand="0" w:evenVBand="0" w:oddHBand="1" w:evenHBand="0" w:firstRowFirstColumn="0" w:firstRowLastColumn="0" w:lastRowFirstColumn="0" w:lastRowLastColumn="0"/>
+              <w:rPr>
+                <w:lang w:val="en-US"/>
+              </w:rPr>
+            </w:pPr>
+            <w:r>
+              <w:rPr>
+                <w:lang w:val="en-US"/>
+              </w:rPr>
+              <w:t>1x / Semester</w:t>
+            </w:r>
+          </w:p>
+        </w:tc>
+      </w:tr>
+      <w:tr>
+        <w:trPr>
+          <w:trHeight w:val="426"/>
+        </w:trPr>
+        <w:tc>
+          <w:tcPr>
+            <w:cnfStyle w:val="001000000000" w:firstRow="0" w:lastRow="0" w:firstColumn="1" w:lastColumn="0" w:oddVBand="0" w:evenVBand="0" w:oddHBand="0" w:evenHBand="0" w:firstRowFirstColumn="0" w:firstRowLastColumn="0" w:lastRowFirstColumn="0" w:lastRowLastColumn="0"/>
+            <w:tcW w:w="4111" w:type="dxa"/>
+          </w:tcPr>
+          <w:p>
+            <w:pPr>
+              <w:rPr>
+                <w:b w:val="0"/>
+                <w:lang w:val="en-US"/>
+              </w:rPr>
+            </w:pPr>
+            <w:r>
+              <w:rPr>
+                <w:b w:val="0"/>
+                <w:lang w:val="en-US"/>
+              </w:rPr>
+              <w:t>Immatrikulationsbescheinigung ausstellen</w:t>
+            </w:r>
+          </w:p>
+        </w:tc>
+        <w:tc>
+          <w:tcPr>
+            <w:tcW w:w="3150" w:type="dxa"/>
+          </w:tcPr>
+          <w:p>
+            <w:pPr>
+              <w:cnfStyle w:val="000000000000" w:firstRow="0" w:lastRow="0" w:firstColumn="0" w:lastColumn="0" w:oddVBand="0" w:evenVBand="0" w:oddHBand="0" w:evenHBand="0" w:firstRowFirstColumn="0" w:firstRowLastColumn="0" w:lastRowFirstColumn="0" w:lastRowLastColumn="0"/>
+              <w:rPr>
+                <w:lang w:val="en-US"/>
+              </w:rPr>
+            </w:pPr>
+            <w:r>
+              <w:rPr>
+                <w:lang w:val="en-US"/>
+              </w:rPr>
+              <w:t>/</w:t>
+            </w:r>
           </w:p>
         </w:tc>
         <w:tc>
@@ -815,24 +863,17 @@
           </w:tcPr>
           <w:p>
             <w:pPr>
-              <w:cnfStyle w:val="000000100000" w:firstRow="0" w:lastRow="0" w:firstColumn="0" w:lastColumn="0" w:oddVBand="0" w:evenVBand="0" w:oddHBand="1" w:evenHBand="0" w:firstRowFirstColumn="0" w:firstRowLastColumn="0" w:lastRowFirstColumn="0" w:lastRowLastColumn="0"/>
-              <w:rPr>
-                <w:lang w:val="en-US"/>
-              </w:rPr>
-            </w:pPr>
-          </w:p>
-        </w:tc>
-        <w:tc>
-          <w:tcPr>
-            <w:tcW w:w="0" w:type="auto"/>
-          </w:tcPr>
-          <w:p>
-            <w:pPr>
-              <w:cnfStyle w:val="000000100000" w:firstRow="0" w:lastRow="0" w:firstColumn="0" w:lastColumn="0" w:oddVBand="0" w:evenVBand="0" w:oddHBand="1" w:evenHBand="0" w:firstRowFirstColumn="0" w:firstRowLastColumn="0" w:lastRowFirstColumn="0" w:lastRowLastColumn="0"/>
-              <w:rPr>
-                <w:lang w:val="en-US"/>
-              </w:rPr>
-            </w:pPr>
+              <w:cnfStyle w:val="000000000000" w:firstRow="0" w:lastRow="0" w:firstColumn="0" w:lastColumn="0" w:oddVBand="0" w:evenVBand="0" w:oddHBand="0" w:evenHBand="0" w:firstRowFirstColumn="0" w:firstRowLastColumn="0" w:lastRowFirstColumn="0" w:lastRowLastColumn="0"/>
+              <w:rPr>
+                <w:lang w:val="en-US"/>
+              </w:rPr>
+            </w:pPr>
+            <w:r>
+              <w:rPr>
+                <w:lang w:val="en-US"/>
+              </w:rPr>
+              <w:t>1x / Semester</w:t>
+            </w:r>
           </w:p>
         </w:tc>
       </w:tr>
@@ -843,8 +884,6 @@
           <w:lang w:val="en-US"/>
         </w:rPr>
       </w:pPr>
-      <w:bookmarkStart w:id="0" w:name="_GoBack"/>
-      <w:bookmarkEnd w:id="0"/>
     </w:p>
     <w:sectPr>
       <w:pgSz w:w="11906" w:h="16838"/>

</xml_diff>

<commit_message>
Änderungen an Abschlusspräsentation Screenshots von Sekretariat Prototype
</commit_message>
<xml_diff>
--- a/01_Verstehen_und_Festlegen_des_Nutzungskontext/UserTask Matrix.docx
+++ b/01_Verstehen_und_Festlegen_des_Nutzungskontext/UserTask Matrix.docx
@@ -52,14 +52,12 @@
               </w:rPr>
               <w:t xml:space="preserve">Prof. </w:t>
             </w:r>
-            <w:proofErr w:type="spellStart"/>
             <w:r>
               <w:rPr>
                 <w:lang w:val="en-US"/>
               </w:rPr>
               <w:t>Marquina</w:t>
             </w:r>
-            <w:proofErr w:type="spellEnd"/>
           </w:p>
         </w:tc>
         <w:tc>
@@ -120,19 +118,11 @@
                 <w:lang w:val="en-US"/>
               </w:rPr>
             </w:pPr>
-            <w:proofErr w:type="spellStart"/>
-            <w:r>
-              <w:rPr>
-                <w:lang w:val="en-US"/>
-              </w:rPr>
-              <w:t>Sekretärin</w:t>
-            </w:r>
-            <w:proofErr w:type="spellEnd"/>
-            <w:r>
-              <w:rPr>
-                <w:lang w:val="en-US"/>
-              </w:rPr>
-              <w:t xml:space="preserve"> Frau </w:t>
+            <w:r>
+              <w:rPr>
+                <w:lang w:val="en-US"/>
+              </w:rPr>
+              <w:t xml:space="preserve">Sekretärin Frau </w:t>
             </w:r>
             <w:r>
               <w:rPr>
@@ -159,14 +149,12 @@
                 <w:lang w:val="en-US"/>
               </w:rPr>
             </w:pPr>
-            <w:proofErr w:type="spellStart"/>
             <w:r>
               <w:rPr>
                 <w:lang w:val="en-US"/>
               </w:rPr>
               <w:t>Primärer</w:t>
             </w:r>
-            <w:proofErr w:type="spellEnd"/>
             <w:r>
               <w:rPr>
                 <w:lang w:val="en-US"/>
@@ -231,7 +219,6 @@
                 <w:lang w:val="en-US"/>
               </w:rPr>
             </w:pPr>
-            <w:proofErr w:type="spellStart"/>
             <w:r>
               <w:rPr>
                 <w:b w:val="0"/>
@@ -239,50 +226,32 @@
               </w:rPr>
               <w:t>Noteneintragung</w:t>
             </w:r>
-            <w:proofErr w:type="spellEnd"/>
-            <w:r>
-              <w:rPr>
-                <w:b w:val="0"/>
-                <w:lang w:val="en-US"/>
-              </w:rPr>
-              <w:t xml:space="preserve"> </w:t>
-            </w:r>
-            <w:proofErr w:type="spellStart"/>
-            <w:r>
-              <w:rPr>
-                <w:b w:val="0"/>
-                <w:lang w:val="en-US"/>
-              </w:rPr>
-              <w:t>manuell</w:t>
-            </w:r>
-            <w:proofErr w:type="spellEnd"/>
-          </w:p>
-        </w:tc>
-        <w:tc>
-          <w:tcPr>
-            <w:tcW w:w="1701" w:type="dxa"/>
-          </w:tcPr>
-          <w:p>
-            <w:pPr>
-              <w:cnfStyle w:val="000000000000" w:firstRow="0" w:lastRow="0" w:firstColumn="0" w:lastColumn="0" w:oddVBand="0" w:evenVBand="0" w:oddHBand="0" w:evenHBand="0" w:firstRowFirstColumn="0" w:firstRowLastColumn="0" w:lastRowFirstColumn="0" w:lastRowLastColumn="0"/>
-              <w:rPr>
-                <w:lang w:val="en-US"/>
-              </w:rPr>
-            </w:pPr>
-            <w:r>
-              <w:rPr>
-                <w:lang w:val="en-US"/>
-              </w:rPr>
-              <w:t xml:space="preserve">2x / </w:t>
-            </w:r>
-            <w:proofErr w:type="spellStart"/>
-            <w:r>
-              <w:rPr>
-                <w:lang w:val="en-US"/>
-              </w:rPr>
-              <w:t>Jahr</w:t>
-            </w:r>
-            <w:proofErr w:type="spellEnd"/>
+            <w:r>
+              <w:rPr>
+                <w:b w:val="0"/>
+                <w:lang w:val="en-US"/>
+              </w:rPr>
+              <w:t xml:space="preserve"> manuell</w:t>
+            </w:r>
+          </w:p>
+        </w:tc>
+        <w:tc>
+          <w:tcPr>
+            <w:tcW w:w="1701" w:type="dxa"/>
+          </w:tcPr>
+          <w:p>
+            <w:pPr>
+              <w:cnfStyle w:val="000000000000" w:firstRow="0" w:lastRow="0" w:firstColumn="0" w:lastColumn="0" w:oddVBand="0" w:evenVBand="0" w:oddHBand="0" w:evenHBand="0" w:firstRowFirstColumn="0" w:firstRowLastColumn="0" w:lastRowFirstColumn="0" w:lastRowLastColumn="0"/>
+              <w:rPr>
+                <w:lang w:val="en-US"/>
+              </w:rPr>
+            </w:pPr>
+            <w:r>
+              <w:rPr>
+                <w:lang w:val="en-US"/>
+              </w:rPr>
+              <w:t>2x / Jahr</w:t>
+            </w:r>
           </w:p>
         </w:tc>
         <w:tc>
@@ -315,14 +284,12 @@
                 <w:lang w:val="en-US"/>
               </w:rPr>
             </w:pPr>
-            <w:proofErr w:type="spellStart"/>
             <w:r>
               <w:rPr>
                 <w:lang w:val="en-US"/>
               </w:rPr>
               <w:t>Nie</w:t>
             </w:r>
-            <w:proofErr w:type="spellEnd"/>
           </w:p>
         </w:tc>
       </w:tr>
@@ -342,7 +309,6 @@
                 <w:lang w:val="en-US"/>
               </w:rPr>
             </w:pPr>
-            <w:proofErr w:type="spellStart"/>
             <w:r>
               <w:rPr>
                 <w:b w:val="0"/>
@@ -350,44 +316,32 @@
               </w:rPr>
               <w:t>Noteneintragung</w:t>
             </w:r>
-            <w:proofErr w:type="spellEnd"/>
-            <w:r>
-              <w:rPr>
-                <w:b w:val="0"/>
-                <w:lang w:val="en-US"/>
-              </w:rPr>
-              <w:t xml:space="preserve"> per </w:t>
-            </w:r>
-            <w:proofErr w:type="spellStart"/>
-            <w:r>
-              <w:rPr>
-                <w:b w:val="0"/>
-                <w:lang w:val="en-US"/>
-              </w:rPr>
-              <w:t>Excelimport</w:t>
-            </w:r>
-            <w:proofErr w:type="spellEnd"/>
-          </w:p>
-        </w:tc>
-        <w:tc>
-          <w:tcPr>
-            <w:tcW w:w="1701" w:type="dxa"/>
-          </w:tcPr>
-          <w:p>
-            <w:pPr>
-              <w:cnfStyle w:val="000000100000" w:firstRow="0" w:lastRow="0" w:firstColumn="0" w:lastColumn="0" w:oddVBand="0" w:evenVBand="0" w:oddHBand="1" w:evenHBand="0" w:firstRowFirstColumn="0" w:firstRowLastColumn="0" w:lastRowFirstColumn="0" w:lastRowLastColumn="0"/>
-              <w:rPr>
-                <w:lang w:val="en-US"/>
-              </w:rPr>
-            </w:pPr>
-            <w:proofErr w:type="spellStart"/>
+            <w:r>
+              <w:rPr>
+                <w:b w:val="0"/>
+                <w:lang w:val="en-US"/>
+              </w:rPr>
+              <w:t xml:space="preserve"> per Excelimport</w:t>
+            </w:r>
+          </w:p>
+        </w:tc>
+        <w:tc>
+          <w:tcPr>
+            <w:tcW w:w="1701" w:type="dxa"/>
+          </w:tcPr>
+          <w:p>
+            <w:pPr>
+              <w:cnfStyle w:val="000000100000" w:firstRow="0" w:lastRow="0" w:firstColumn="0" w:lastColumn="0" w:oddVBand="0" w:evenVBand="0" w:oddHBand="1" w:evenHBand="0" w:firstRowFirstColumn="0" w:firstRowLastColumn="0" w:lastRowFirstColumn="0" w:lastRowLastColumn="0"/>
+              <w:rPr>
+                <w:lang w:val="en-US"/>
+              </w:rPr>
+            </w:pPr>
             <w:r>
               <w:rPr>
                 <w:lang w:val="en-US"/>
               </w:rPr>
               <w:t>Nie</w:t>
             </w:r>
-            <w:proofErr w:type="spellEnd"/>
           </w:p>
         </w:tc>
         <w:tc>
@@ -420,14 +374,12 @@
                 <w:lang w:val="en-US"/>
               </w:rPr>
             </w:pPr>
-            <w:proofErr w:type="spellStart"/>
             <w:r>
               <w:rPr>
                 <w:lang w:val="en-US"/>
               </w:rPr>
               <w:t>Nie</w:t>
             </w:r>
-            <w:proofErr w:type="spellEnd"/>
           </w:p>
         </w:tc>
       </w:tr>
@@ -446,95 +398,51 @@
                 <w:lang w:val="en-US"/>
               </w:rPr>
             </w:pPr>
-            <w:proofErr w:type="spellStart"/>
-            <w:r>
-              <w:rPr>
-                <w:b w:val="0"/>
-                <w:lang w:val="en-US"/>
-              </w:rPr>
-              <w:t>Zugelassene</w:t>
-            </w:r>
-            <w:proofErr w:type="spellEnd"/>
-            <w:r>
-              <w:rPr>
-                <w:b w:val="0"/>
-                <w:lang w:val="en-US"/>
-              </w:rPr>
-              <w:t xml:space="preserve"> </w:t>
-            </w:r>
-            <w:proofErr w:type="spellStart"/>
-            <w:r>
-              <w:rPr>
-                <w:b w:val="0"/>
-                <w:lang w:val="en-US"/>
-              </w:rPr>
-              <w:t>Praktikantenstellen</w:t>
-            </w:r>
-            <w:proofErr w:type="spellEnd"/>
-            <w:r>
-              <w:rPr>
-                <w:b w:val="0"/>
-                <w:lang w:val="en-US"/>
-              </w:rPr>
-              <w:t xml:space="preserve"> </w:t>
-            </w:r>
-            <w:proofErr w:type="spellStart"/>
-            <w:r>
-              <w:rPr>
-                <w:b w:val="0"/>
-                <w:lang w:val="en-US"/>
-              </w:rPr>
-              <w:t>einsehen</w:t>
-            </w:r>
-            <w:proofErr w:type="spellEnd"/>
-          </w:p>
-        </w:tc>
-        <w:tc>
-          <w:tcPr>
-            <w:tcW w:w="1701" w:type="dxa"/>
-          </w:tcPr>
-          <w:p>
-            <w:pPr>
-              <w:cnfStyle w:val="000000000000" w:firstRow="0" w:lastRow="0" w:firstColumn="0" w:lastColumn="0" w:oddVBand="0" w:evenVBand="0" w:oddHBand="0" w:evenHBand="0" w:firstRowFirstColumn="0" w:firstRowLastColumn="0" w:lastRowFirstColumn="0" w:lastRowLastColumn="0"/>
-              <w:rPr>
-                <w:lang w:val="en-US"/>
-              </w:rPr>
-            </w:pPr>
-            <w:proofErr w:type="spellStart"/>
+            <w:r>
+              <w:rPr>
+                <w:b w:val="0"/>
+                <w:lang w:val="en-US"/>
+              </w:rPr>
+              <w:t>Zugelassene Praktikantenstellen einsehen</w:t>
+            </w:r>
+          </w:p>
+        </w:tc>
+        <w:tc>
+          <w:tcPr>
+            <w:tcW w:w="1701" w:type="dxa"/>
+          </w:tcPr>
+          <w:p>
+            <w:pPr>
+              <w:cnfStyle w:val="000000000000" w:firstRow="0" w:lastRow="0" w:firstColumn="0" w:lastColumn="0" w:oddVBand="0" w:evenVBand="0" w:oddHBand="0" w:evenHBand="0" w:firstRowFirstColumn="0" w:firstRowLastColumn="0" w:lastRowFirstColumn="0" w:lastRowLastColumn="0"/>
+              <w:rPr>
+                <w:lang w:val="en-US"/>
+              </w:rPr>
+            </w:pPr>
             <w:r>
               <w:rPr>
                 <w:lang w:val="en-US"/>
               </w:rPr>
               <w:t>Nie</w:t>
             </w:r>
-            <w:proofErr w:type="spellEnd"/>
-          </w:p>
-        </w:tc>
-        <w:tc>
-          <w:tcPr>
-            <w:tcW w:w="1701" w:type="dxa"/>
-          </w:tcPr>
-          <w:p>
-            <w:pPr>
-              <w:cnfStyle w:val="000000000000" w:firstRow="0" w:lastRow="0" w:firstColumn="0" w:lastColumn="0" w:oddVBand="0" w:evenVBand="0" w:oddHBand="0" w:evenHBand="0" w:firstRowFirstColumn="0" w:firstRowLastColumn="0" w:lastRowFirstColumn="0" w:lastRowLastColumn="0"/>
-              <w:rPr>
-                <w:lang w:val="en-US"/>
-              </w:rPr>
-            </w:pPr>
-            <w:r>
-              <w:rPr>
-                <w:lang w:val="en-US"/>
-              </w:rPr>
-              <w:t xml:space="preserve">0-1x / </w:t>
-            </w:r>
-            <w:proofErr w:type="spellStart"/>
-            <w:r>
-              <w:rPr>
-                <w:lang w:val="en-US"/>
-              </w:rPr>
-              <w:t>Studium</w:t>
-            </w:r>
-            <w:proofErr w:type="spellEnd"/>
+          </w:p>
+        </w:tc>
+        <w:tc>
+          <w:tcPr>
+            <w:tcW w:w="1701" w:type="dxa"/>
+          </w:tcPr>
+          <w:p>
+            <w:pPr>
+              <w:cnfStyle w:val="000000000000" w:firstRow="0" w:lastRow="0" w:firstColumn="0" w:lastColumn="0" w:oddVBand="0" w:evenVBand="0" w:oddHBand="0" w:evenHBand="0" w:firstRowFirstColumn="0" w:firstRowLastColumn="0" w:lastRowFirstColumn="0" w:lastRowLastColumn="0"/>
+              <w:rPr>
+                <w:lang w:val="en-US"/>
+              </w:rPr>
+            </w:pPr>
+            <w:r>
+              <w:rPr>
+                <w:lang w:val="en-US"/>
+              </w:rPr>
+              <w:t>0-1x / Studium</w:t>
+            </w:r>
           </w:p>
         </w:tc>
         <w:tc>
@@ -548,14 +456,12 @@
                 <w:lang w:val="en-US"/>
               </w:rPr>
             </w:pPr>
-            <w:proofErr w:type="spellStart"/>
             <w:r>
               <w:rPr>
                 <w:lang w:val="en-US"/>
               </w:rPr>
               <w:t>Nie</w:t>
             </w:r>
-            <w:proofErr w:type="spellEnd"/>
           </w:p>
         </w:tc>
       </w:tr>
@@ -576,7 +482,6 @@
                 <w:lang w:val="en-US"/>
               </w:rPr>
             </w:pPr>
-            <w:proofErr w:type="spellStart"/>
             <w:r>
               <w:rPr>
                 <w:b w:val="0"/>
@@ -584,49 +489,44 @@
               </w:rPr>
               <w:t>Hilfefunktion</w:t>
             </w:r>
-            <w:proofErr w:type="spellEnd"/>
-          </w:p>
-        </w:tc>
-        <w:tc>
-          <w:tcPr>
-            <w:tcW w:w="1701" w:type="dxa"/>
-          </w:tcPr>
-          <w:p>
-            <w:pPr>
-              <w:cnfStyle w:val="000000100000" w:firstRow="0" w:lastRow="0" w:firstColumn="0" w:lastColumn="0" w:oddVBand="0" w:evenVBand="0" w:oddHBand="1" w:evenHBand="0" w:firstRowFirstColumn="0" w:firstRowLastColumn="0" w:lastRowFirstColumn="0" w:lastRowLastColumn="0"/>
-              <w:rPr>
-                <w:lang w:val="en-US"/>
-              </w:rPr>
-            </w:pPr>
-            <w:proofErr w:type="spellStart"/>
+          </w:p>
+        </w:tc>
+        <w:tc>
+          <w:tcPr>
+            <w:tcW w:w="1701" w:type="dxa"/>
+          </w:tcPr>
+          <w:p>
+            <w:pPr>
+              <w:cnfStyle w:val="000000100000" w:firstRow="0" w:lastRow="0" w:firstColumn="0" w:lastColumn="0" w:oddVBand="0" w:evenVBand="0" w:oddHBand="1" w:evenHBand="0" w:firstRowFirstColumn="0" w:firstRowLastColumn="0" w:lastRowFirstColumn="0" w:lastRowLastColumn="0"/>
+              <w:rPr>
+                <w:lang w:val="en-US"/>
+              </w:rPr>
+            </w:pPr>
             <w:r>
               <w:rPr>
                 <w:lang w:val="en-US"/>
               </w:rPr>
               <w:t>Nie</w:t>
             </w:r>
-            <w:proofErr w:type="spellEnd"/>
-          </w:p>
-        </w:tc>
-        <w:tc>
-          <w:tcPr>
-            <w:tcW w:w="1701" w:type="dxa"/>
-          </w:tcPr>
-          <w:p>
-            <w:pPr>
-              <w:cnfStyle w:val="000000100000" w:firstRow="0" w:lastRow="0" w:firstColumn="0" w:lastColumn="0" w:oddVBand="0" w:evenVBand="0" w:oddHBand="1" w:evenHBand="0" w:firstRowFirstColumn="0" w:firstRowLastColumn="0" w:lastRowFirstColumn="0" w:lastRowLastColumn="0"/>
-              <w:rPr>
-                <w:lang w:val="en-US"/>
-              </w:rPr>
-            </w:pPr>
-            <w:proofErr w:type="spellStart"/>
+          </w:p>
+        </w:tc>
+        <w:tc>
+          <w:tcPr>
+            <w:tcW w:w="1701" w:type="dxa"/>
+          </w:tcPr>
+          <w:p>
+            <w:pPr>
+              <w:cnfStyle w:val="000000100000" w:firstRow="0" w:lastRow="0" w:firstColumn="0" w:lastColumn="0" w:oddVBand="0" w:evenVBand="0" w:oddHBand="1" w:evenHBand="0" w:firstRowFirstColumn="0" w:firstRowLastColumn="0" w:lastRowFirstColumn="0" w:lastRowLastColumn="0"/>
+              <w:rPr>
+                <w:lang w:val="en-US"/>
+              </w:rPr>
+            </w:pPr>
             <w:r>
               <w:rPr>
                 <w:lang w:val="en-US"/>
               </w:rPr>
               <w:t>Nie</w:t>
             </w:r>
-            <w:proofErr w:type="spellEnd"/>
           </w:p>
         </w:tc>
         <w:tc>
@@ -640,14 +540,12 @@
                 <w:lang w:val="en-US"/>
               </w:rPr>
             </w:pPr>
-            <w:proofErr w:type="spellStart"/>
             <w:r>
               <w:rPr>
                 <w:lang w:val="en-US"/>
               </w:rPr>
               <w:t>Nie</w:t>
             </w:r>
-            <w:proofErr w:type="spellEnd"/>
           </w:p>
         </w:tc>
       </w:tr>
@@ -663,35 +561,55 @@
           <w:p>
             <w:pPr>
               <w:rPr>
-                <w:lang w:val="en-US"/>
-              </w:rPr>
-            </w:pPr>
-          </w:p>
-        </w:tc>
-        <w:tc>
-          <w:tcPr>
-            <w:tcW w:w="1701" w:type="dxa"/>
-          </w:tcPr>
-          <w:p>
-            <w:pPr>
-              <w:cnfStyle w:val="000000000000" w:firstRow="0" w:lastRow="0" w:firstColumn="0" w:lastColumn="0" w:oddVBand="0" w:evenVBand="0" w:oddHBand="0" w:evenHBand="0" w:firstRowFirstColumn="0" w:firstRowLastColumn="0" w:lastRowFirstColumn="0" w:lastRowLastColumn="0"/>
-              <w:rPr>
-                <w:lang w:val="en-US"/>
-              </w:rPr>
-            </w:pPr>
-          </w:p>
-        </w:tc>
-        <w:tc>
-          <w:tcPr>
-            <w:tcW w:w="1701" w:type="dxa"/>
-          </w:tcPr>
-          <w:p>
-            <w:pPr>
-              <w:cnfStyle w:val="000000000000" w:firstRow="0" w:lastRow="0" w:firstColumn="0" w:lastColumn="0" w:oddVBand="0" w:evenVBand="0" w:oddHBand="0" w:evenHBand="0" w:firstRowFirstColumn="0" w:firstRowLastColumn="0" w:lastRowFirstColumn="0" w:lastRowLastColumn="0"/>
-              <w:rPr>
-                <w:lang w:val="en-US"/>
-              </w:rPr>
-            </w:pPr>
+                <w:b w:val="0"/>
+                <w:lang w:val="en-US"/>
+              </w:rPr>
+            </w:pPr>
+            <w:r>
+              <w:rPr>
+                <w:b w:val="0"/>
+                <w:lang w:val="en-US"/>
+              </w:rPr>
+              <w:t>Abschlussmeldung</w:t>
+            </w:r>
+          </w:p>
+        </w:tc>
+        <w:tc>
+          <w:tcPr>
+            <w:tcW w:w="1701" w:type="dxa"/>
+          </w:tcPr>
+          <w:p>
+            <w:pPr>
+              <w:cnfStyle w:val="000000000000" w:firstRow="0" w:lastRow="0" w:firstColumn="0" w:lastColumn="0" w:oddVBand="0" w:evenVBand="0" w:oddHBand="0" w:evenHBand="0" w:firstRowFirstColumn="0" w:firstRowLastColumn="0" w:lastRowFirstColumn="0" w:lastRowLastColumn="0"/>
+              <w:rPr>
+                <w:lang w:val="en-US"/>
+              </w:rPr>
+            </w:pPr>
+            <w:r>
+              <w:rPr>
+                <w:lang w:val="en-US"/>
+              </w:rPr>
+              <w:t>1x / Semester</w:t>
+            </w:r>
+          </w:p>
+        </w:tc>
+        <w:tc>
+          <w:tcPr>
+            <w:tcW w:w="1701" w:type="dxa"/>
+          </w:tcPr>
+          <w:p>
+            <w:pPr>
+              <w:cnfStyle w:val="000000000000" w:firstRow="0" w:lastRow="0" w:firstColumn="0" w:lastColumn="0" w:oddVBand="0" w:evenVBand="0" w:oddHBand="0" w:evenHBand="0" w:firstRowFirstColumn="0" w:firstRowLastColumn="0" w:lastRowFirstColumn="0" w:lastRowLastColumn="0"/>
+              <w:rPr>
+                <w:lang w:val="en-US"/>
+              </w:rPr>
+            </w:pPr>
+            <w:r>
+              <w:rPr>
+                <w:lang w:val="en-US"/>
+              </w:rPr>
+              <w:t>/</w:t>
+            </w:r>
           </w:p>
         </w:tc>
         <w:tc>
@@ -705,6 +623,14 @@
                 <w:lang w:val="en-US"/>
               </w:rPr>
             </w:pPr>
+            <w:r>
+              <w:rPr>
+                <w:lang w:val="en-US"/>
+              </w:rPr>
+              <w:t>Nie</w:t>
+            </w:r>
+            <w:bookmarkStart w:id="0" w:name="_GoBack"/>
+            <w:bookmarkEnd w:id="0"/>
           </w:p>
         </w:tc>
       </w:tr>
@@ -721,57 +647,35 @@
           <w:p>
             <w:pPr>
               <w:rPr>
-                <w:b w:val="0"/>
-                <w:lang w:val="en-US"/>
-              </w:rPr>
-            </w:pPr>
-            <w:proofErr w:type="spellStart"/>
-            <w:r>
-              <w:rPr>
-                <w:b w:val="0"/>
-                <w:lang w:val="en-US"/>
-              </w:rPr>
-              <w:t>Noteneinsicht</w:t>
-            </w:r>
-            <w:proofErr w:type="spellEnd"/>
-          </w:p>
-        </w:tc>
-        <w:tc>
-          <w:tcPr>
-            <w:tcW w:w="1701" w:type="dxa"/>
-          </w:tcPr>
-          <w:p>
-            <w:pPr>
-              <w:cnfStyle w:val="000000100000" w:firstRow="0" w:lastRow="0" w:firstColumn="0" w:lastColumn="0" w:oddVBand="0" w:evenVBand="0" w:oddHBand="1" w:evenHBand="0" w:firstRowFirstColumn="0" w:firstRowLastColumn="0" w:lastRowFirstColumn="0" w:lastRowLastColumn="0"/>
-              <w:rPr>
-                <w:lang w:val="en-US"/>
-              </w:rPr>
-            </w:pPr>
-            <w:r>
-              <w:rPr>
-                <w:lang w:val="en-US"/>
-              </w:rPr>
-              <w:t>/</w:t>
-            </w:r>
-          </w:p>
-        </w:tc>
-        <w:tc>
-          <w:tcPr>
-            <w:tcW w:w="1701" w:type="dxa"/>
-          </w:tcPr>
-          <w:p>
-            <w:pPr>
-              <w:cnfStyle w:val="000000100000" w:firstRow="0" w:lastRow="0" w:firstColumn="0" w:lastColumn="0" w:oddVBand="0" w:evenVBand="0" w:oddHBand="1" w:evenHBand="0" w:firstRowFirstColumn="0" w:firstRowLastColumn="0" w:lastRowFirstColumn="0" w:lastRowLastColumn="0"/>
-              <w:rPr>
-                <w:lang w:val="en-US"/>
-              </w:rPr>
-            </w:pPr>
-            <w:r>
-              <w:rPr>
-                <w:lang w:val="en-US"/>
-              </w:rPr>
-              <w:t>1x / Semester</w:t>
-            </w:r>
+                <w:lang w:val="en-US"/>
+              </w:rPr>
+            </w:pPr>
+          </w:p>
+        </w:tc>
+        <w:tc>
+          <w:tcPr>
+            <w:tcW w:w="1701" w:type="dxa"/>
+          </w:tcPr>
+          <w:p>
+            <w:pPr>
+              <w:cnfStyle w:val="000000100000" w:firstRow="0" w:lastRow="0" w:firstColumn="0" w:lastColumn="0" w:oddVBand="0" w:evenVBand="0" w:oddHBand="1" w:evenHBand="0" w:firstRowFirstColumn="0" w:firstRowLastColumn="0" w:lastRowFirstColumn="0" w:lastRowLastColumn="0"/>
+              <w:rPr>
+                <w:lang w:val="en-US"/>
+              </w:rPr>
+            </w:pPr>
+          </w:p>
+        </w:tc>
+        <w:tc>
+          <w:tcPr>
+            <w:tcW w:w="1701" w:type="dxa"/>
+          </w:tcPr>
+          <w:p>
+            <w:pPr>
+              <w:cnfStyle w:val="000000100000" w:firstRow="0" w:lastRow="0" w:firstColumn="0" w:lastColumn="0" w:oddVBand="0" w:evenVBand="0" w:oddHBand="1" w:evenHBand="0" w:firstRowFirstColumn="0" w:firstRowLastColumn="0" w:lastRowFirstColumn="0" w:lastRowLastColumn="0"/>
+              <w:rPr>
+                <w:lang w:val="en-US"/>
+              </w:rPr>
+            </w:pPr>
           </w:p>
         </w:tc>
         <w:tc>
@@ -785,12 +689,6 @@
                 <w:lang w:val="en-US"/>
               </w:rPr>
             </w:pPr>
-            <w:r>
-              <w:rPr>
-                <w:lang w:val="en-US"/>
-              </w:rPr>
-              <w:t>/</w:t>
-            </w:r>
           </w:p>
         </w:tc>
       </w:tr>
@@ -810,7 +708,90 @@
                 <w:lang w:val="en-US"/>
               </w:rPr>
             </w:pPr>
-            <w:proofErr w:type="spellStart"/>
+            <w:r>
+              <w:rPr>
+                <w:b w:val="0"/>
+                <w:lang w:val="en-US"/>
+              </w:rPr>
+              <w:t>Noteneinsicht</w:t>
+            </w:r>
+          </w:p>
+        </w:tc>
+        <w:tc>
+          <w:tcPr>
+            <w:tcW w:w="1701" w:type="dxa"/>
+          </w:tcPr>
+          <w:p>
+            <w:pPr>
+              <w:cnfStyle w:val="000000000000" w:firstRow="0" w:lastRow="0" w:firstColumn="0" w:lastColumn="0" w:oddVBand="0" w:evenVBand="0" w:oddHBand="0" w:evenHBand="0" w:firstRowFirstColumn="0" w:firstRowLastColumn="0" w:lastRowFirstColumn="0" w:lastRowLastColumn="0"/>
+              <w:rPr>
+                <w:lang w:val="en-US"/>
+              </w:rPr>
+            </w:pPr>
+            <w:r>
+              <w:rPr>
+                <w:lang w:val="en-US"/>
+              </w:rPr>
+              <w:t>/</w:t>
+            </w:r>
+          </w:p>
+        </w:tc>
+        <w:tc>
+          <w:tcPr>
+            <w:tcW w:w="1701" w:type="dxa"/>
+          </w:tcPr>
+          <w:p>
+            <w:pPr>
+              <w:cnfStyle w:val="000000000000" w:firstRow="0" w:lastRow="0" w:firstColumn="0" w:lastColumn="0" w:oddVBand="0" w:evenVBand="0" w:oddHBand="0" w:evenHBand="0" w:firstRowFirstColumn="0" w:firstRowLastColumn="0" w:lastRowFirstColumn="0" w:lastRowLastColumn="0"/>
+              <w:rPr>
+                <w:lang w:val="en-US"/>
+              </w:rPr>
+            </w:pPr>
+            <w:r>
+              <w:rPr>
+                <w:lang w:val="en-US"/>
+              </w:rPr>
+              <w:t>1x / Semester</w:t>
+            </w:r>
+          </w:p>
+        </w:tc>
+        <w:tc>
+          <w:tcPr>
+            <w:tcW w:w="2410" w:type="dxa"/>
+          </w:tcPr>
+          <w:p>
+            <w:pPr>
+              <w:cnfStyle w:val="000000000000" w:firstRow="0" w:lastRow="0" w:firstColumn="0" w:lastColumn="0" w:oddVBand="0" w:evenVBand="0" w:oddHBand="0" w:evenHBand="0" w:firstRowFirstColumn="0" w:firstRowLastColumn="0" w:lastRowFirstColumn="0" w:lastRowLastColumn="0"/>
+              <w:rPr>
+                <w:lang w:val="en-US"/>
+              </w:rPr>
+            </w:pPr>
+            <w:r>
+              <w:rPr>
+                <w:lang w:val="en-US"/>
+              </w:rPr>
+              <w:t>/</w:t>
+            </w:r>
+          </w:p>
+        </w:tc>
+      </w:tr>
+      <w:tr>
+        <w:trPr>
+          <w:cnfStyle w:val="000000100000" w:firstRow="0" w:lastRow="0" w:firstColumn="0" w:lastColumn="0" w:oddVBand="0" w:evenVBand="0" w:oddHBand="1" w:evenHBand="0" w:firstRowFirstColumn="0" w:firstRowLastColumn="0" w:lastRowFirstColumn="0" w:lastRowLastColumn="0"/>
+          <w:trHeight w:val="451"/>
+        </w:trPr>
+        <w:tc>
+          <w:tcPr>
+            <w:cnfStyle w:val="001000000000" w:firstRow="0" w:lastRow="0" w:firstColumn="1" w:lastColumn="0" w:oddVBand="0" w:evenVBand="0" w:oddHBand="0" w:evenHBand="0" w:firstRowFirstColumn="0" w:firstRowLastColumn="0" w:lastRowFirstColumn="0" w:lastRowLastColumn="0"/>
+            <w:tcW w:w="3969" w:type="dxa"/>
+          </w:tcPr>
+          <w:p>
+            <w:pPr>
+              <w:rPr>
+                <w:b w:val="0"/>
+                <w:lang w:val="en-US"/>
+              </w:rPr>
+            </w:pPr>
             <w:r>
               <w:rPr>
                 <w:b w:val="0"/>
@@ -818,16 +799,15 @@
               </w:rPr>
               <w:t>Prüfungsanmeldung</w:t>
             </w:r>
-            <w:proofErr w:type="spellEnd"/>
-          </w:p>
-        </w:tc>
-        <w:tc>
-          <w:tcPr>
-            <w:tcW w:w="1701" w:type="dxa"/>
-          </w:tcPr>
-          <w:p>
-            <w:pPr>
-              <w:cnfStyle w:val="000000000000" w:firstRow="0" w:lastRow="0" w:firstColumn="0" w:lastColumn="0" w:oddVBand="0" w:evenVBand="0" w:oddHBand="0" w:evenHBand="0" w:firstRowFirstColumn="0" w:firstRowLastColumn="0" w:lastRowFirstColumn="0" w:lastRowLastColumn="0"/>
+          </w:p>
+        </w:tc>
+        <w:tc>
+          <w:tcPr>
+            <w:tcW w:w="1701" w:type="dxa"/>
+          </w:tcPr>
+          <w:p>
+            <w:pPr>
+              <w:cnfStyle w:val="000000100000" w:firstRow="0" w:lastRow="0" w:firstColumn="0" w:lastColumn="0" w:oddVBand="0" w:evenVBand="0" w:oddHBand="1" w:evenHBand="0" w:firstRowFirstColumn="0" w:firstRowLastColumn="0" w:lastRowFirstColumn="0" w:lastRowLastColumn="0"/>
               <w:rPr>
                 <w:lang w:val="en-US"/>
               </w:rPr>
@@ -846,7 +826,7 @@
           </w:tcPr>
           <w:p>
             <w:pPr>
-              <w:cnfStyle w:val="000000000000" w:firstRow="0" w:lastRow="0" w:firstColumn="0" w:lastColumn="0" w:oddVBand="0" w:evenVBand="0" w:oddHBand="0" w:evenHBand="0" w:firstRowFirstColumn="0" w:firstRowLastColumn="0" w:lastRowFirstColumn="0" w:lastRowLastColumn="0"/>
+              <w:cnfStyle w:val="000000100000" w:firstRow="0" w:lastRow="0" w:firstColumn="0" w:lastColumn="0" w:oddVBand="0" w:evenVBand="0" w:oddHBand="1" w:evenHBand="0" w:firstRowFirstColumn="0" w:firstRowLastColumn="0" w:lastRowFirstColumn="0" w:lastRowLastColumn="0"/>
               <w:rPr>
                 <w:lang w:val="en-US"/>
               </w:rPr>
@@ -856,6 +836,89 @@
                 <w:lang w:val="en-US"/>
               </w:rPr>
               <w:t>1-2x / Semester</w:t>
+            </w:r>
+          </w:p>
+        </w:tc>
+        <w:tc>
+          <w:tcPr>
+            <w:tcW w:w="2410" w:type="dxa"/>
+          </w:tcPr>
+          <w:p>
+            <w:pPr>
+              <w:cnfStyle w:val="000000100000" w:firstRow="0" w:lastRow="0" w:firstColumn="0" w:lastColumn="0" w:oddVBand="0" w:evenVBand="0" w:oddHBand="1" w:evenHBand="0" w:firstRowFirstColumn="0" w:firstRowLastColumn="0" w:lastRowFirstColumn="0" w:lastRowLastColumn="0"/>
+              <w:rPr>
+                <w:lang w:val="en-US"/>
+              </w:rPr>
+            </w:pPr>
+            <w:r>
+              <w:rPr>
+                <w:lang w:val="en-US"/>
+              </w:rPr>
+              <w:t>/</w:t>
+            </w:r>
+          </w:p>
+        </w:tc>
+      </w:tr>
+      <w:tr>
+        <w:trPr>
+          <w:trHeight w:val="426"/>
+        </w:trPr>
+        <w:tc>
+          <w:tcPr>
+            <w:cnfStyle w:val="001000000000" w:firstRow="0" w:lastRow="0" w:firstColumn="1" w:lastColumn="0" w:oddVBand="0" w:evenVBand="0" w:oddHBand="0" w:evenHBand="0" w:firstRowFirstColumn="0" w:firstRowLastColumn="0" w:lastRowFirstColumn="0" w:lastRowLastColumn="0"/>
+            <w:tcW w:w="3969" w:type="dxa"/>
+          </w:tcPr>
+          <w:p>
+            <w:pPr>
+              <w:rPr>
+                <w:b w:val="0"/>
+                <w:lang w:val="en-US"/>
+              </w:rPr>
+            </w:pPr>
+            <w:r>
+              <w:rPr>
+                <w:b w:val="0"/>
+                <w:lang w:val="en-US"/>
+              </w:rPr>
+              <w:t>Persönliche Daten ändern</w:t>
+            </w:r>
+          </w:p>
+        </w:tc>
+        <w:tc>
+          <w:tcPr>
+            <w:tcW w:w="1701" w:type="dxa"/>
+          </w:tcPr>
+          <w:p>
+            <w:pPr>
+              <w:cnfStyle w:val="000000000000" w:firstRow="0" w:lastRow="0" w:firstColumn="0" w:lastColumn="0" w:oddVBand="0" w:evenVBand="0" w:oddHBand="0" w:evenHBand="0" w:firstRowFirstColumn="0" w:firstRowLastColumn="0" w:lastRowFirstColumn="0" w:lastRowLastColumn="0"/>
+              <w:rPr>
+                <w:lang w:val="en-US"/>
+              </w:rPr>
+            </w:pPr>
+            <w:r>
+              <w:rPr>
+                <w:lang w:val="en-US"/>
+              </w:rPr>
+              <w:t>/</w:t>
+            </w:r>
+          </w:p>
+        </w:tc>
+        <w:tc>
+          <w:tcPr>
+            <w:tcW w:w="1701" w:type="dxa"/>
+          </w:tcPr>
+          <w:p>
+            <w:pPr>
+              <w:cnfStyle w:val="000000000000" w:firstRow="0" w:lastRow="0" w:firstColumn="0" w:lastColumn="0" w:oddVBand="0" w:evenVBand="0" w:oddHBand="0" w:evenHBand="0" w:firstRowFirstColumn="0" w:firstRowLastColumn="0" w:lastRowFirstColumn="0" w:lastRowLastColumn="0"/>
+              <w:rPr>
+                <w:lang w:val="en-US"/>
+              </w:rPr>
+            </w:pPr>
+            <w:r>
+              <w:rPr>
+                <w:lang w:val="en-US"/>
+              </w:rPr>
+              <w:t>1-2x im Studium</w:t>
             </w:r>
           </w:p>
         </w:tc>
@@ -896,47 +959,13 @@
                 <w:lang w:val="en-US"/>
               </w:rPr>
             </w:pPr>
-            <w:proofErr w:type="spellStart"/>
-            <w:r>
-              <w:rPr>
-                <w:b w:val="0"/>
-                <w:lang w:val="en-US"/>
-              </w:rPr>
-              <w:t>Persönliche</w:t>
-            </w:r>
-            <w:proofErr w:type="spellEnd"/>
-            <w:r>
-              <w:rPr>
-                <w:b w:val="0"/>
-                <w:lang w:val="en-US"/>
-              </w:rPr>
-              <w:t xml:space="preserve"> </w:t>
-            </w:r>
-            <w:proofErr w:type="spellStart"/>
-            <w:r>
-              <w:rPr>
-                <w:b w:val="0"/>
-                <w:lang w:val="en-US"/>
-              </w:rPr>
-              <w:t>Daten</w:t>
-            </w:r>
-            <w:proofErr w:type="spellEnd"/>
-            <w:r>
-              <w:rPr>
-                <w:b w:val="0"/>
-                <w:lang w:val="en-US"/>
-              </w:rPr>
-              <w:t xml:space="preserve"> </w:t>
-            </w:r>
-            <w:proofErr w:type="spellStart"/>
-            <w:r>
-              <w:rPr>
-                <w:b w:val="0"/>
-                <w:lang w:val="en-US"/>
-              </w:rPr>
-              <w:t>ändern</w:t>
-            </w:r>
-            <w:proofErr w:type="spellEnd"/>
+            <w:r>
+              <w:rPr>
+                <w:b w:val="0"/>
+                <w:lang w:val="en-US"/>
+              </w:rPr>
+              <w:t>Rückmeldestatus einsehen</w:t>
+            </w:r>
           </w:p>
         </w:tc>
         <w:tc>
@@ -973,30 +1002,8 @@
               <w:rPr>
                 <w:lang w:val="en-US"/>
               </w:rPr>
-              <w:t xml:space="preserve">1-2x </w:t>
-            </w:r>
-            <w:proofErr w:type="spellStart"/>
-            <w:r>
-              <w:rPr>
-                <w:lang w:val="en-US"/>
-              </w:rPr>
-              <w:t>im</w:t>
-            </w:r>
-            <w:proofErr w:type="spellEnd"/>
-            <w:r>
-              <w:rPr>
-                <w:lang w:val="en-US"/>
-              </w:rPr>
-              <w:t xml:space="preserve"> </w:t>
-            </w:r>
-            <w:proofErr w:type="spellStart"/>
-            <w:r>
-              <w:rPr>
-                <w:lang w:val="en-US"/>
-              </w:rPr>
-              <w:t>Studium</w:t>
-            </w:r>
-            <w:proofErr w:type="spellEnd"/>
+              <w:t>1x / Semester</w:t>
+            </w:r>
           </w:p>
         </w:tc>
         <w:tc>
@@ -1035,31 +1042,13 @@
                 <w:lang w:val="en-US"/>
               </w:rPr>
             </w:pPr>
-            <w:proofErr w:type="spellStart"/>
-            <w:r>
-              <w:rPr>
-                <w:b w:val="0"/>
-                <w:lang w:val="en-US"/>
-              </w:rPr>
-              <w:t>Rückmeldestatus</w:t>
-            </w:r>
-            <w:proofErr w:type="spellEnd"/>
-            <w:r>
-              <w:rPr>
-                <w:b w:val="0"/>
-                <w:lang w:val="en-US"/>
-              </w:rPr>
-              <w:t xml:space="preserve"> </w:t>
-            </w:r>
-            <w:proofErr w:type="spellStart"/>
-            <w:r>
-              <w:rPr>
-                <w:b w:val="0"/>
-                <w:lang w:val="en-US"/>
-              </w:rPr>
-              <w:t>einsehen</w:t>
-            </w:r>
-            <w:proofErr w:type="spellEnd"/>
+            <w:r>
+              <w:rPr>
+                <w:b w:val="0"/>
+                <w:lang w:val="en-US"/>
+              </w:rPr>
+              <w:t>Rückmeldevorlage kopieren</w:t>
+            </w:r>
           </w:p>
         </w:tc>
         <w:tc>
@@ -1137,31 +1126,13 @@
                 <w:lang w:val="en-US"/>
               </w:rPr>
             </w:pPr>
-            <w:proofErr w:type="spellStart"/>
-            <w:r>
-              <w:rPr>
-                <w:b w:val="0"/>
-                <w:lang w:val="en-US"/>
-              </w:rPr>
-              <w:t>Rückmeldevorlage</w:t>
-            </w:r>
-            <w:proofErr w:type="spellEnd"/>
-            <w:r>
-              <w:rPr>
-                <w:b w:val="0"/>
-                <w:lang w:val="en-US"/>
-              </w:rPr>
-              <w:t xml:space="preserve"> </w:t>
-            </w:r>
-            <w:proofErr w:type="spellStart"/>
-            <w:r>
-              <w:rPr>
-                <w:b w:val="0"/>
-                <w:lang w:val="en-US"/>
-              </w:rPr>
-              <w:t>kopieren</w:t>
-            </w:r>
-            <w:proofErr w:type="spellEnd"/>
+            <w:r>
+              <w:rPr>
+                <w:b w:val="0"/>
+                <w:lang w:val="en-US"/>
+              </w:rPr>
+              <w:t>Immatrikulationsbescheinigung ausstellen</w:t>
+            </w:r>
           </w:p>
         </w:tc>
         <w:tc>
@@ -1234,73 +1205,35 @@
           <w:p>
             <w:pPr>
               <w:rPr>
-                <w:b w:val="0"/>
-                <w:lang w:val="en-US"/>
-              </w:rPr>
-            </w:pPr>
-            <w:proofErr w:type="spellStart"/>
-            <w:r>
-              <w:rPr>
-                <w:b w:val="0"/>
-                <w:lang w:val="en-US"/>
-              </w:rPr>
-              <w:t>Immatrikulationsbescheinigung</w:t>
-            </w:r>
-            <w:proofErr w:type="spellEnd"/>
-            <w:r>
-              <w:rPr>
-                <w:b w:val="0"/>
-                <w:lang w:val="en-US"/>
-              </w:rPr>
-              <w:t xml:space="preserve"> </w:t>
-            </w:r>
-            <w:proofErr w:type="spellStart"/>
-            <w:r>
-              <w:rPr>
-                <w:b w:val="0"/>
-                <w:lang w:val="en-US"/>
-              </w:rPr>
-              <w:t>ausstellen</w:t>
-            </w:r>
-            <w:proofErr w:type="spellEnd"/>
-          </w:p>
-        </w:tc>
-        <w:tc>
-          <w:tcPr>
-            <w:tcW w:w="1701" w:type="dxa"/>
-          </w:tcPr>
-          <w:p>
-            <w:pPr>
-              <w:cnfStyle w:val="000000000000" w:firstRow="0" w:lastRow="0" w:firstColumn="0" w:lastColumn="0" w:oddVBand="0" w:evenVBand="0" w:oddHBand="0" w:evenHBand="0" w:firstRowFirstColumn="0" w:firstRowLastColumn="0" w:lastRowFirstColumn="0" w:lastRowLastColumn="0"/>
-              <w:rPr>
-                <w:lang w:val="en-US"/>
-              </w:rPr>
-            </w:pPr>
-            <w:r>
-              <w:rPr>
-                <w:lang w:val="en-US"/>
-              </w:rPr>
-              <w:t>/</w:t>
-            </w:r>
-          </w:p>
-        </w:tc>
-        <w:tc>
-          <w:tcPr>
-            <w:tcW w:w="1701" w:type="dxa"/>
-          </w:tcPr>
-          <w:p>
-            <w:pPr>
-              <w:cnfStyle w:val="000000000000" w:firstRow="0" w:lastRow="0" w:firstColumn="0" w:lastColumn="0" w:oddVBand="0" w:evenVBand="0" w:oddHBand="0" w:evenHBand="0" w:firstRowFirstColumn="0" w:firstRowLastColumn="0" w:lastRowFirstColumn="0" w:lastRowLastColumn="0"/>
-              <w:rPr>
-                <w:lang w:val="en-US"/>
-              </w:rPr>
-            </w:pPr>
-            <w:r>
-              <w:rPr>
-                <w:lang w:val="en-US"/>
-              </w:rPr>
-              <w:t>1x / Semester</w:t>
-            </w:r>
+                <w:lang w:val="en-US"/>
+              </w:rPr>
+            </w:pPr>
+          </w:p>
+        </w:tc>
+        <w:tc>
+          <w:tcPr>
+            <w:tcW w:w="1701" w:type="dxa"/>
+          </w:tcPr>
+          <w:p>
+            <w:pPr>
+              <w:cnfStyle w:val="000000000000" w:firstRow="0" w:lastRow="0" w:firstColumn="0" w:lastColumn="0" w:oddVBand="0" w:evenVBand="0" w:oddHBand="0" w:evenHBand="0" w:firstRowFirstColumn="0" w:firstRowLastColumn="0" w:lastRowFirstColumn="0" w:lastRowLastColumn="0"/>
+              <w:rPr>
+                <w:lang w:val="en-US"/>
+              </w:rPr>
+            </w:pPr>
+          </w:p>
+        </w:tc>
+        <w:tc>
+          <w:tcPr>
+            <w:tcW w:w="1701" w:type="dxa"/>
+          </w:tcPr>
+          <w:p>
+            <w:pPr>
+              <w:cnfStyle w:val="000000000000" w:firstRow="0" w:lastRow="0" w:firstColumn="0" w:lastColumn="0" w:oddVBand="0" w:evenVBand="0" w:oddHBand="0" w:evenHBand="0" w:firstRowFirstColumn="0" w:firstRowLastColumn="0" w:lastRowFirstColumn="0" w:lastRowLastColumn="0"/>
+              <w:rPr>
+                <w:lang w:val="en-US"/>
+              </w:rPr>
+            </w:pPr>
           </w:p>
         </w:tc>
         <w:tc>
@@ -1314,12 +1247,6 @@
                 <w:lang w:val="en-US"/>
               </w:rPr>
             </w:pPr>
-            <w:r>
-              <w:rPr>
-                <w:lang w:val="en-US"/>
-              </w:rPr>
-              <w:t>/</w:t>
-            </w:r>
           </w:p>
         </w:tc>
       </w:tr>
@@ -1336,35 +1263,55 @@
           <w:p>
             <w:pPr>
               <w:rPr>
-                <w:lang w:val="en-US"/>
-              </w:rPr>
-            </w:pPr>
-          </w:p>
-        </w:tc>
-        <w:tc>
-          <w:tcPr>
-            <w:tcW w:w="1701" w:type="dxa"/>
-          </w:tcPr>
-          <w:p>
-            <w:pPr>
-              <w:cnfStyle w:val="000000100000" w:firstRow="0" w:lastRow="0" w:firstColumn="0" w:lastColumn="0" w:oddVBand="0" w:evenVBand="0" w:oddHBand="1" w:evenHBand="0" w:firstRowFirstColumn="0" w:firstRowLastColumn="0" w:lastRowFirstColumn="0" w:lastRowLastColumn="0"/>
-              <w:rPr>
-                <w:lang w:val="en-US"/>
-              </w:rPr>
-            </w:pPr>
-          </w:p>
-        </w:tc>
-        <w:tc>
-          <w:tcPr>
-            <w:tcW w:w="1701" w:type="dxa"/>
-          </w:tcPr>
-          <w:p>
-            <w:pPr>
-              <w:cnfStyle w:val="000000100000" w:firstRow="0" w:lastRow="0" w:firstColumn="0" w:lastColumn="0" w:oddVBand="0" w:evenVBand="0" w:oddHBand="1" w:evenHBand="0" w:firstRowFirstColumn="0" w:firstRowLastColumn="0" w:lastRowFirstColumn="0" w:lastRowLastColumn="0"/>
-              <w:rPr>
-                <w:lang w:val="en-US"/>
-              </w:rPr>
-            </w:pPr>
+                <w:b w:val="0"/>
+                <w:lang w:val="en-US"/>
+              </w:rPr>
+            </w:pPr>
+            <w:r>
+              <w:rPr>
+                <w:b w:val="0"/>
+                <w:lang w:val="en-US"/>
+              </w:rPr>
+              <w:t>Leistungsübersicht</w:t>
+            </w:r>
+          </w:p>
+        </w:tc>
+        <w:tc>
+          <w:tcPr>
+            <w:tcW w:w="1701" w:type="dxa"/>
+          </w:tcPr>
+          <w:p>
+            <w:pPr>
+              <w:cnfStyle w:val="000000100000" w:firstRow="0" w:lastRow="0" w:firstColumn="0" w:lastColumn="0" w:oddVBand="0" w:evenVBand="0" w:oddHBand="1" w:evenHBand="0" w:firstRowFirstColumn="0" w:firstRowLastColumn="0" w:lastRowFirstColumn="0" w:lastRowLastColumn="0"/>
+              <w:rPr>
+                <w:lang w:val="en-US"/>
+              </w:rPr>
+            </w:pPr>
+            <w:r>
+              <w:rPr>
+                <w:lang w:val="en-US"/>
+              </w:rPr>
+              <w:t>/</w:t>
+            </w:r>
+          </w:p>
+        </w:tc>
+        <w:tc>
+          <w:tcPr>
+            <w:tcW w:w="1701" w:type="dxa"/>
+          </w:tcPr>
+          <w:p>
+            <w:pPr>
+              <w:cnfStyle w:val="000000100000" w:firstRow="0" w:lastRow="0" w:firstColumn="0" w:lastColumn="0" w:oddVBand="0" w:evenVBand="0" w:oddHBand="1" w:evenHBand="0" w:firstRowFirstColumn="0" w:firstRowLastColumn="0" w:lastRowFirstColumn="0" w:lastRowLastColumn="0"/>
+              <w:rPr>
+                <w:lang w:val="en-US"/>
+              </w:rPr>
+            </w:pPr>
+            <w:r>
+              <w:rPr>
+                <w:lang w:val="en-US"/>
+              </w:rPr>
+              <w:t>/</w:t>
+            </w:r>
           </w:p>
         </w:tc>
         <w:tc>
@@ -1378,6 +1325,12 @@
                 <w:lang w:val="en-US"/>
               </w:rPr>
             </w:pPr>
+            <w:r>
+              <w:rPr>
+                <w:lang w:val="en-US"/>
+              </w:rPr>
+              <w:t>Mehrmals pro Semester</w:t>
+            </w:r>
           </w:p>
         </w:tc>
       </w:tr>
@@ -1397,15 +1350,13 @@
                 <w:lang w:val="en-US"/>
               </w:rPr>
             </w:pPr>
-            <w:proofErr w:type="spellStart"/>
-            <w:r>
-              <w:rPr>
-                <w:b w:val="0"/>
-                <w:lang w:val="en-US"/>
-              </w:rPr>
-              <w:t>Leistungsübersicht</w:t>
-            </w:r>
-            <w:proofErr w:type="spellEnd"/>
+            <w:r>
+              <w:rPr>
+                <w:b w:val="0"/>
+                <w:lang w:val="en-US"/>
+              </w:rPr>
+              <w:t>Studierendenverlauf</w:t>
+            </w:r>
           </w:p>
         </w:tc>
         <w:tc>
@@ -1457,19 +1408,11 @@
                 <w:lang w:val="en-US"/>
               </w:rPr>
             </w:pPr>
-            <w:proofErr w:type="spellStart"/>
-            <w:r>
-              <w:rPr>
-                <w:lang w:val="en-US"/>
-              </w:rPr>
-              <w:t>Mehrmals</w:t>
-            </w:r>
-            <w:proofErr w:type="spellEnd"/>
-            <w:r>
-              <w:rPr>
-                <w:lang w:val="en-US"/>
-              </w:rPr>
-              <w:t xml:space="preserve"> pro Semester</w:t>
+            <w:r>
+              <w:rPr>
+                <w:lang w:val="en-US"/>
+              </w:rPr>
+              <w:t>Mehrmals pro Semester</w:t>
             </w:r>
           </w:p>
         </w:tc>
@@ -1491,15 +1434,13 @@
                 <w:lang w:val="en-US"/>
               </w:rPr>
             </w:pPr>
-            <w:proofErr w:type="spellStart"/>
-            <w:r>
-              <w:rPr>
-                <w:b w:val="0"/>
-                <w:lang w:val="en-US"/>
-              </w:rPr>
-              <w:t>Studierendenverlauf</w:t>
-            </w:r>
-            <w:proofErr w:type="spellEnd"/>
+            <w:r>
+              <w:rPr>
+                <w:b w:val="0"/>
+                <w:lang w:val="en-US"/>
+              </w:rPr>
+              <w:t>Übersicht über alle Prüfungen</w:t>
+            </w:r>
           </w:p>
         </w:tc>
         <w:tc>
@@ -1551,19 +1492,11 @@
                 <w:lang w:val="en-US"/>
               </w:rPr>
             </w:pPr>
-            <w:proofErr w:type="spellStart"/>
-            <w:r>
-              <w:rPr>
-                <w:lang w:val="en-US"/>
-              </w:rPr>
-              <w:t>Mehrmals</w:t>
-            </w:r>
-            <w:proofErr w:type="spellEnd"/>
-            <w:r>
-              <w:rPr>
-                <w:lang w:val="en-US"/>
-              </w:rPr>
-              <w:t xml:space="preserve"> pro Semester</w:t>
+            <w:r>
+              <w:rPr>
+                <w:lang w:val="en-US"/>
+              </w:rPr>
+              <w:t>Mehrmals pro Semester</w:t>
             </w:r>
           </w:p>
         </w:tc>
@@ -1584,15 +1517,13 @@
                 <w:lang w:val="en-US"/>
               </w:rPr>
             </w:pPr>
-            <w:proofErr w:type="spellStart"/>
-            <w:r>
-              <w:rPr>
-                <w:b w:val="0"/>
-                <w:lang w:val="en-US"/>
-              </w:rPr>
-              <w:t>Prüfungsübersicht</w:t>
-            </w:r>
-            <w:proofErr w:type="spellEnd"/>
+            <w:r>
+              <w:rPr>
+                <w:b w:val="0"/>
+                <w:lang w:val="en-US"/>
+              </w:rPr>
+              <w:t>Abschlussarbeiten eintragen</w:t>
+            </w:r>
           </w:p>
         </w:tc>
         <w:tc>
@@ -1644,129 +1575,11 @@
                 <w:lang w:val="en-US"/>
               </w:rPr>
             </w:pPr>
-            <w:proofErr w:type="spellStart"/>
-            <w:r>
-              <w:rPr>
-                <w:lang w:val="en-US"/>
-              </w:rPr>
-              <w:t>Mehrmals</w:t>
-            </w:r>
-            <w:proofErr w:type="spellEnd"/>
-            <w:r>
-              <w:rPr>
-                <w:lang w:val="en-US"/>
-              </w:rPr>
-              <w:t xml:space="preserve"> pro Semester</w:t>
-            </w:r>
-          </w:p>
-        </w:tc>
-      </w:tr>
-      <w:tr>
-        <w:trPr>
-          <w:cnfStyle w:val="000000100000" w:firstRow="0" w:lastRow="0" w:firstColumn="0" w:lastColumn="0" w:oddVBand="0" w:evenVBand="0" w:oddHBand="1" w:evenHBand="0" w:firstRowFirstColumn="0" w:firstRowLastColumn="0" w:lastRowFirstColumn="0" w:lastRowLastColumn="0"/>
-          <w:trHeight w:val="426"/>
-        </w:trPr>
-        <w:tc>
-          <w:tcPr>
-            <w:cnfStyle w:val="001000000000" w:firstRow="0" w:lastRow="0" w:firstColumn="1" w:lastColumn="0" w:oddVBand="0" w:evenVBand="0" w:oddHBand="0" w:evenHBand="0" w:firstRowFirstColumn="0" w:firstRowLastColumn="0" w:lastRowFirstColumn="0" w:lastRowLastColumn="0"/>
-            <w:tcW w:w="3969" w:type="dxa"/>
-          </w:tcPr>
-          <w:p>
-            <w:pPr>
-              <w:rPr>
-                <w:b w:val="0"/>
-                <w:lang w:val="en-US"/>
-              </w:rPr>
-            </w:pPr>
-            <w:proofErr w:type="spellStart"/>
-            <w:r>
-              <w:rPr>
-                <w:b w:val="0"/>
-                <w:lang w:val="en-US"/>
-              </w:rPr>
-              <w:t>Abschlussarbeiten</w:t>
-            </w:r>
-            <w:proofErr w:type="spellEnd"/>
-            <w:r>
-              <w:rPr>
-                <w:b w:val="0"/>
-                <w:lang w:val="en-US"/>
-              </w:rPr>
-              <w:t xml:space="preserve"> </w:t>
-            </w:r>
-            <w:proofErr w:type="spellStart"/>
-            <w:r>
-              <w:rPr>
-                <w:b w:val="0"/>
-                <w:lang w:val="en-US"/>
-              </w:rPr>
-              <w:t>eintragen</w:t>
-            </w:r>
-            <w:proofErr w:type="spellEnd"/>
-          </w:p>
-        </w:tc>
-        <w:tc>
-          <w:tcPr>
-            <w:tcW w:w="1701" w:type="dxa"/>
-          </w:tcPr>
-          <w:p>
-            <w:pPr>
-              <w:cnfStyle w:val="000000100000" w:firstRow="0" w:lastRow="0" w:firstColumn="0" w:lastColumn="0" w:oddVBand="0" w:evenVBand="0" w:oddHBand="1" w:evenHBand="0" w:firstRowFirstColumn="0" w:firstRowLastColumn="0" w:lastRowFirstColumn="0" w:lastRowLastColumn="0"/>
-              <w:rPr>
-                <w:lang w:val="en-US"/>
-              </w:rPr>
-            </w:pPr>
-            <w:r>
-              <w:rPr>
-                <w:lang w:val="en-US"/>
-              </w:rPr>
-              <w:t>/</w:t>
-            </w:r>
-          </w:p>
-        </w:tc>
-        <w:tc>
-          <w:tcPr>
-            <w:tcW w:w="1701" w:type="dxa"/>
-          </w:tcPr>
-          <w:p>
-            <w:pPr>
-              <w:cnfStyle w:val="000000100000" w:firstRow="0" w:lastRow="0" w:firstColumn="0" w:lastColumn="0" w:oddVBand="0" w:evenVBand="0" w:oddHBand="1" w:evenHBand="0" w:firstRowFirstColumn="0" w:firstRowLastColumn="0" w:lastRowFirstColumn="0" w:lastRowLastColumn="0"/>
-              <w:rPr>
-                <w:lang w:val="en-US"/>
-              </w:rPr>
-            </w:pPr>
-            <w:r>
-              <w:rPr>
-                <w:lang w:val="en-US"/>
-              </w:rPr>
-              <w:t>/</w:t>
-            </w:r>
-          </w:p>
-        </w:tc>
-        <w:tc>
-          <w:tcPr>
-            <w:tcW w:w="2410" w:type="dxa"/>
-          </w:tcPr>
-          <w:p>
-            <w:pPr>
-              <w:cnfStyle w:val="000000100000" w:firstRow="0" w:lastRow="0" w:firstColumn="0" w:lastColumn="0" w:oddVBand="0" w:evenVBand="0" w:oddHBand="1" w:evenHBand="0" w:firstRowFirstColumn="0" w:firstRowLastColumn="0" w:lastRowFirstColumn="0" w:lastRowLastColumn="0"/>
-              <w:rPr>
-                <w:lang w:val="en-US"/>
-              </w:rPr>
-            </w:pPr>
-            <w:proofErr w:type="spellStart"/>
-            <w:r>
-              <w:rPr>
-                <w:lang w:val="en-US"/>
-              </w:rPr>
-              <w:t>Mehrmals</w:t>
-            </w:r>
-            <w:proofErr w:type="spellEnd"/>
-            <w:r>
-              <w:rPr>
-                <w:lang w:val="en-US"/>
-              </w:rPr>
-              <w:t xml:space="preserve"> pro Semester</w:t>
+            <w:r>
+              <w:rPr>
+                <w:lang w:val="en-US"/>
+              </w:rPr>
+              <w:t>Mehrmals pro Semester</w:t>
             </w:r>
           </w:p>
         </w:tc>
@@ -1778,8 +1591,6 @@
           <w:lang w:val="en-US"/>
         </w:rPr>
       </w:pPr>
-      <w:bookmarkStart w:id="0" w:name="_GoBack"/>
-      <w:bookmarkEnd w:id="0"/>
     </w:p>
     <w:sectPr>
       <w:pgSz w:w="11906" w:h="16838"/>

</xml_diff>